<commit_message>
Inserção da Analise Concorrencial
</commit_message>
<xml_diff>
--- a/Proposta_Projeto.docx
+++ b/Proposta_Projeto.docx
@@ -1102,7 +1102,27 @@
           <w:sz w:val="20"/>
           <w:szCs w:val="19"/>
         </w:rPr>
-        <w:t xml:space="preserve">cruzando-as assim a partir dos géneros e musicas favoritas delas. </w:t>
+        <w:t xml:space="preserve">cruzando-as assim a partir dos géneros e </w:t>
+      </w:r>
+      <w:proofErr w:type="gramStart"/>
+      <w:r>
+        <w:rPr>
+          <w:rFonts w:ascii="Trebuchet MS" w:hAnsi="Trebuchet MS" w:cs="Helvetica"/>
+          <w:color w:val="000000"/>
+          <w:sz w:val="20"/>
+          <w:szCs w:val="19"/>
+        </w:rPr>
+        <w:t>musicas</w:t>
+      </w:r>
+      <w:proofErr w:type="gramEnd"/>
+      <w:r>
+        <w:rPr>
+          <w:rFonts w:ascii="Trebuchet MS" w:hAnsi="Trebuchet MS" w:cs="Helvetica"/>
+          <w:color w:val="000000"/>
+          <w:sz w:val="20"/>
+          <w:szCs w:val="19"/>
+        </w:rPr>
+        <w:t xml:space="preserve"> favoritas delas. </w:t>
       </w:r>
     </w:p>
     <w:p>
@@ -1279,8 +1299,9 @@
           <w:sz w:val="20"/>
           <w:szCs w:val="19"/>
         </w:rPr>
-        <w:t xml:space="preserve">onde no mínimo uma </w:t>
-      </w:r>
+        <w:t xml:space="preserve">onde no mínimo </w:t>
+      </w:r>
+      <w:proofErr w:type="gramStart"/>
       <w:r>
         <w:rPr>
           <w:rFonts w:ascii="Trebuchet MS" w:hAnsi="Trebuchet MS" w:cs="Helvetica"/>
@@ -1288,7 +1309,26 @@
           <w:sz w:val="20"/>
           <w:szCs w:val="19"/>
         </w:rPr>
-        <w:t xml:space="preserve">funcionalidades </w:t>
+        <w:t xml:space="preserve">uma </w:t>
+      </w:r>
+      <w:r>
+        <w:rPr>
+          <w:rFonts w:ascii="Trebuchet MS" w:hAnsi="Trebuchet MS" w:cs="Helvetica"/>
+          <w:color w:val="000000"/>
+          <w:sz w:val="20"/>
+          <w:szCs w:val="19"/>
+        </w:rPr>
+        <w:t>funcionalidades</w:t>
+      </w:r>
+      <w:proofErr w:type="gramEnd"/>
+      <w:r>
+        <w:rPr>
+          <w:rFonts w:ascii="Trebuchet MS" w:hAnsi="Trebuchet MS" w:cs="Helvetica"/>
+          <w:color w:val="000000"/>
+          <w:sz w:val="20"/>
+          <w:szCs w:val="19"/>
+        </w:rPr>
+        <w:t xml:space="preserve"> </w:t>
       </w:r>
       <w:r>
         <w:rPr>
@@ -2175,19 +2215,7 @@
           <w:sz w:val="20"/>
           <w:szCs w:val="20"/>
         </w:rPr>
-        <w:t>T</w:t>
-      </w:r>
-      <w:bookmarkStart w:id="0" w:name="_GoBack"/>
-      <w:bookmarkEnd w:id="0"/>
-      <w:r>
-        <w:rPr>
-          <w:rFonts w:ascii="Trebuchet MS" w:hAnsi="Trebuchet MS" w:cs="Helvetica"/>
-          <w:bCs/>
-          <w:color w:val="000000"/>
-          <w:sz w:val="20"/>
-          <w:szCs w:val="20"/>
-        </w:rPr>
-        <w:t>1</w:t>
+        <w:t>T1</w:t>
       </w:r>
       <w:r>
         <w:rPr>
@@ -4565,26 +4593,39 @@
     <w:p/>
     <w:tbl>
       <w:tblPr>
-        <w:tblW w:w="8003" w:type="dxa"/>
+        <w:tblW w:w="8499" w:type="dxa"/>
         <w:tblCellMar>
           <w:left w:w="10" w:type="dxa"/>
           <w:right w:w="10" w:type="dxa"/>
         </w:tblCellMar>
-        <w:tblLook w:val="04A0" w:firstRow="1" w:lastRow="0" w:firstColumn="1" w:lastColumn="0" w:noHBand="0" w:noVBand="1"/>
+        <w:tblLook w:val="0000" w:firstRow="0" w:lastRow="0" w:firstColumn="0" w:lastColumn="0" w:noHBand="0" w:noVBand="0"/>
       </w:tblPr>
       <w:tblGrid>
-        <w:gridCol w:w="2547"/>
-        <w:gridCol w:w="1843"/>
-        <w:gridCol w:w="1842"/>
-        <w:gridCol w:w="1771"/>
+        <w:gridCol w:w="3400"/>
+        <w:gridCol w:w="1700"/>
+        <w:gridCol w:w="1700"/>
+        <w:gridCol w:w="1699"/>
       </w:tblGrid>
       <w:tr>
+        <w:tblPrEx>
+          <w:tblCellMar>
+            <w:top w:w="0" w:type="dxa"/>
+            <w:bottom w:w="0" w:type="dxa"/>
+          </w:tblCellMar>
+        </w:tblPrEx>
         <w:trPr>
           <w:trHeight w:val="254"/>
         </w:trPr>
         <w:tc>
           <w:tcPr>
-            <w:tcW w:w="2547" w:type="dxa"/>
+            <w:tcW w:w="3400" w:type="dxa"/>
+            <w:shd w:val="clear" w:color="auto" w:fill="auto"/>
+            <w:tcMar>
+              <w:top w:w="0" w:type="dxa"/>
+              <w:left w:w="10" w:type="dxa"/>
+              <w:bottom w:w="0" w:type="dxa"/>
+              <w:right w:w="10" w:type="dxa"/>
+            </w:tcMar>
           </w:tcPr>
           <w:p>
             <w:pPr>
@@ -4599,20 +4640,20 @@
         </w:tc>
         <w:tc>
           <w:tcPr>
-            <w:tcW w:w="1843" w:type="dxa"/>
+            <w:tcW w:w="1700" w:type="dxa"/>
             <w:tcBorders>
               <w:top w:val="single" w:sz="4" w:space="0" w:color="000000"/>
               <w:left w:val="single" w:sz="4" w:space="0" w:color="000000"/>
               <w:bottom w:val="single" w:sz="4" w:space="0" w:color="000000"/>
               <w:right w:val="single" w:sz="4" w:space="0" w:color="000000"/>
             </w:tcBorders>
+            <w:shd w:val="clear" w:color="auto" w:fill="auto"/>
             <w:tcMar>
               <w:top w:w="0" w:type="dxa"/>
               <w:left w:w="70" w:type="dxa"/>
               <w:bottom w:w="0" w:type="dxa"/>
               <w:right w:w="70" w:type="dxa"/>
             </w:tcMar>
-            <w:hideMark/>
           </w:tcPr>
           <w:p>
             <w:pPr>
@@ -4637,20 +4678,20 @@
         </w:tc>
         <w:tc>
           <w:tcPr>
-            <w:tcW w:w="1842" w:type="dxa"/>
+            <w:tcW w:w="1700" w:type="dxa"/>
             <w:tcBorders>
               <w:top w:val="single" w:sz="4" w:space="0" w:color="000000"/>
               <w:left w:val="single" w:sz="4" w:space="0" w:color="000000"/>
               <w:bottom w:val="single" w:sz="4" w:space="0" w:color="000000"/>
               <w:right w:val="single" w:sz="4" w:space="0" w:color="000000"/>
             </w:tcBorders>
+            <w:shd w:val="clear" w:color="auto" w:fill="auto"/>
             <w:tcMar>
               <w:top w:w="0" w:type="dxa"/>
               <w:left w:w="70" w:type="dxa"/>
               <w:bottom w:w="0" w:type="dxa"/>
               <w:right w:w="70" w:type="dxa"/>
             </w:tcMar>
-            <w:hideMark/>
           </w:tcPr>
           <w:p>
             <w:pPr>
@@ -4668,27 +4709,27 @@
                 <w:bCs/>
                 <w:color w:val="FF0000"/>
               </w:rPr>
-              <w:t>Tinder</w:t>
+              <w:t>Bandmix</w:t>
             </w:r>
             <w:proofErr w:type="spellEnd"/>
           </w:p>
         </w:tc>
         <w:tc>
           <w:tcPr>
-            <w:tcW w:w="1771" w:type="dxa"/>
+            <w:tcW w:w="1699" w:type="dxa"/>
             <w:tcBorders>
               <w:top w:val="single" w:sz="4" w:space="0" w:color="000000"/>
               <w:left w:val="single" w:sz="4" w:space="0" w:color="000000"/>
               <w:bottom w:val="single" w:sz="4" w:space="0" w:color="000000"/>
               <w:right w:val="single" w:sz="4" w:space="0" w:color="000000"/>
             </w:tcBorders>
+            <w:shd w:val="clear" w:color="auto" w:fill="auto"/>
             <w:tcMar>
               <w:top w:w="0" w:type="dxa"/>
-              <w:left w:w="70" w:type="dxa"/>
+              <w:left w:w="10" w:type="dxa"/>
               <w:bottom w:w="0" w:type="dxa"/>
-              <w:right w:w="70" w:type="dxa"/>
+              <w:right w:w="10" w:type="dxa"/>
             </w:tcMar>
-            <w:hideMark/>
           </w:tcPr>
           <w:p>
             <w:pPr>
@@ -4706,32 +4747,173 @@
                 <w:bCs/>
                 <w:color w:val="FF0000"/>
               </w:rPr>
-              <w:t>Badoo</w:t>
+              <w:t>Join</w:t>
+            </w:r>
+            <w:proofErr w:type="spellEnd"/>
+            <w:r>
+              <w:rPr>
+                <w:b/>
+                <w:bCs/>
+                <w:color w:val="FF0000"/>
+              </w:rPr>
+              <w:t>-A-</w:t>
+            </w:r>
+            <w:proofErr w:type="spellStart"/>
+            <w:r>
+              <w:rPr>
+                <w:b/>
+                <w:bCs/>
+                <w:color w:val="FF0000"/>
+              </w:rPr>
+              <w:t>Band</w:t>
             </w:r>
             <w:proofErr w:type="spellEnd"/>
           </w:p>
         </w:tc>
       </w:tr>
       <w:tr>
+        <w:tblPrEx>
+          <w:tblCellMar>
+            <w:top w:w="0" w:type="dxa"/>
+            <w:bottom w:w="0" w:type="dxa"/>
+          </w:tblCellMar>
+        </w:tblPrEx>
         <w:trPr>
           <w:trHeight w:val="231"/>
         </w:trPr>
         <w:tc>
           <w:tcPr>
-            <w:tcW w:w="2547" w:type="dxa"/>
+            <w:tcW w:w="3400" w:type="dxa"/>
             <w:tcBorders>
               <w:top w:val="single" w:sz="4" w:space="0" w:color="000000"/>
               <w:left w:val="single" w:sz="4" w:space="0" w:color="000000"/>
               <w:bottom w:val="single" w:sz="4" w:space="0" w:color="000000"/>
               <w:right w:val="single" w:sz="4" w:space="0" w:color="000000"/>
             </w:tcBorders>
+            <w:shd w:val="clear" w:color="auto" w:fill="auto"/>
             <w:tcMar>
               <w:top w:w="0" w:type="dxa"/>
               <w:left w:w="70" w:type="dxa"/>
               <w:bottom w:w="0" w:type="dxa"/>
               <w:right w:w="70" w:type="dxa"/>
             </w:tcMar>
-            <w:hideMark/>
+          </w:tcPr>
+          <w:p>
+            <w:pPr>
+              <w:jc w:val="center"/>
+              <w:rPr>
+                <w:b/>
+                <w:bCs/>
+              </w:rPr>
+            </w:pPr>
+            <w:r>
+              <w:rPr>
+                <w:b/>
+                <w:bCs/>
+              </w:rPr>
+              <w:t>Aplicação Móvel</w:t>
+            </w:r>
+          </w:p>
+        </w:tc>
+        <w:tc>
+          <w:tcPr>
+            <w:tcW w:w="1700" w:type="dxa"/>
+            <w:tcBorders>
+              <w:top w:val="single" w:sz="4" w:space="0" w:color="000000"/>
+              <w:left w:val="single" w:sz="4" w:space="0" w:color="000000"/>
+              <w:bottom w:val="single" w:sz="4" w:space="0" w:color="000000"/>
+              <w:right w:val="single" w:sz="4" w:space="0" w:color="000000"/>
+            </w:tcBorders>
+            <w:shd w:val="clear" w:color="auto" w:fill="auto"/>
+            <w:tcMar>
+              <w:top w:w="0" w:type="dxa"/>
+              <w:left w:w="70" w:type="dxa"/>
+              <w:bottom w:w="0" w:type="dxa"/>
+              <w:right w:w="70" w:type="dxa"/>
+            </w:tcMar>
+          </w:tcPr>
+          <w:p>
+            <w:pPr>
+              <w:jc w:val="center"/>
+            </w:pPr>
+            <w:r>
+              <w:t>X</w:t>
+            </w:r>
+          </w:p>
+        </w:tc>
+        <w:tc>
+          <w:tcPr>
+            <w:tcW w:w="1700" w:type="dxa"/>
+            <w:tcBorders>
+              <w:top w:val="single" w:sz="4" w:space="0" w:color="000000"/>
+              <w:left w:val="single" w:sz="4" w:space="0" w:color="000000"/>
+              <w:bottom w:val="single" w:sz="4" w:space="0" w:color="000000"/>
+              <w:right w:val="single" w:sz="4" w:space="0" w:color="000000"/>
+            </w:tcBorders>
+            <w:shd w:val="clear" w:color="auto" w:fill="auto"/>
+            <w:tcMar>
+              <w:top w:w="0" w:type="dxa"/>
+              <w:left w:w="70" w:type="dxa"/>
+              <w:bottom w:w="0" w:type="dxa"/>
+              <w:right w:w="70" w:type="dxa"/>
+            </w:tcMar>
+          </w:tcPr>
+          <w:p>
+            <w:pPr>
+              <w:jc w:val="center"/>
+            </w:pPr>
+          </w:p>
+        </w:tc>
+        <w:tc>
+          <w:tcPr>
+            <w:tcW w:w="1699" w:type="dxa"/>
+            <w:tcBorders>
+              <w:top w:val="single" w:sz="4" w:space="0" w:color="000000"/>
+              <w:left w:val="single" w:sz="4" w:space="0" w:color="000000"/>
+              <w:bottom w:val="single" w:sz="4" w:space="0" w:color="000000"/>
+              <w:right w:val="single" w:sz="4" w:space="0" w:color="000000"/>
+            </w:tcBorders>
+            <w:shd w:val="clear" w:color="auto" w:fill="auto"/>
+            <w:tcMar>
+              <w:top w:w="0" w:type="dxa"/>
+              <w:left w:w="10" w:type="dxa"/>
+              <w:bottom w:w="0" w:type="dxa"/>
+              <w:right w:w="10" w:type="dxa"/>
+            </w:tcMar>
+          </w:tcPr>
+          <w:p>
+            <w:pPr>
+              <w:jc w:val="center"/>
+            </w:pPr>
+          </w:p>
+        </w:tc>
+      </w:tr>
+      <w:tr>
+        <w:tblPrEx>
+          <w:tblCellMar>
+            <w:top w:w="0" w:type="dxa"/>
+            <w:bottom w:w="0" w:type="dxa"/>
+          </w:tblCellMar>
+        </w:tblPrEx>
+        <w:trPr>
+          <w:trHeight w:val="231"/>
+        </w:trPr>
+        <w:tc>
+          <w:tcPr>
+            <w:tcW w:w="3400" w:type="dxa"/>
+            <w:tcBorders>
+              <w:top w:val="single" w:sz="4" w:space="0" w:color="000000"/>
+              <w:left w:val="single" w:sz="4" w:space="0" w:color="000000"/>
+              <w:bottom w:val="single" w:sz="4" w:space="0" w:color="000000"/>
+              <w:right w:val="single" w:sz="4" w:space="0" w:color="000000"/>
+            </w:tcBorders>
+            <w:shd w:val="clear" w:color="auto" w:fill="auto"/>
+            <w:tcMar>
+              <w:top w:w="0" w:type="dxa"/>
+              <w:left w:w="70" w:type="dxa"/>
+              <w:bottom w:w="0" w:type="dxa"/>
+              <w:right w:w="70" w:type="dxa"/>
+            </w:tcMar>
           </w:tcPr>
           <w:p>
             <w:pPr>
@@ -4752,20 +4934,20 @@
         </w:tc>
         <w:tc>
           <w:tcPr>
-            <w:tcW w:w="1843" w:type="dxa"/>
+            <w:tcW w:w="1700" w:type="dxa"/>
             <w:tcBorders>
               <w:top w:val="single" w:sz="4" w:space="0" w:color="000000"/>
               <w:left w:val="single" w:sz="4" w:space="0" w:color="000000"/>
               <w:bottom w:val="single" w:sz="4" w:space="0" w:color="000000"/>
               <w:right w:val="single" w:sz="4" w:space="0" w:color="000000"/>
             </w:tcBorders>
+            <w:shd w:val="clear" w:color="auto" w:fill="auto"/>
             <w:tcMar>
               <w:top w:w="0" w:type="dxa"/>
               <w:left w:w="70" w:type="dxa"/>
               <w:bottom w:w="0" w:type="dxa"/>
               <w:right w:w="70" w:type="dxa"/>
             </w:tcMar>
-            <w:hideMark/>
           </w:tcPr>
           <w:p>
             <w:pPr>
@@ -4778,77 +4960,77 @@
         </w:tc>
         <w:tc>
           <w:tcPr>
-            <w:tcW w:w="1842" w:type="dxa"/>
+            <w:tcW w:w="1700" w:type="dxa"/>
             <w:tcBorders>
               <w:top w:val="single" w:sz="4" w:space="0" w:color="000000"/>
               <w:left w:val="single" w:sz="4" w:space="0" w:color="000000"/>
               <w:bottom w:val="single" w:sz="4" w:space="0" w:color="000000"/>
               <w:right w:val="single" w:sz="4" w:space="0" w:color="000000"/>
             </w:tcBorders>
+            <w:shd w:val="clear" w:color="auto" w:fill="auto"/>
             <w:tcMar>
               <w:top w:w="0" w:type="dxa"/>
               <w:left w:w="70" w:type="dxa"/>
               <w:bottom w:w="0" w:type="dxa"/>
               <w:right w:w="70" w:type="dxa"/>
             </w:tcMar>
-            <w:hideMark/>
           </w:tcPr>
           <w:p>
             <w:pPr>
               <w:jc w:val="center"/>
             </w:pPr>
-            <w:r>
-              <w:t>X</w:t>
-            </w:r>
           </w:p>
         </w:tc>
         <w:tc>
           <w:tcPr>
-            <w:tcW w:w="1771" w:type="dxa"/>
+            <w:tcW w:w="1699" w:type="dxa"/>
             <w:tcBorders>
               <w:top w:val="single" w:sz="4" w:space="0" w:color="000000"/>
               <w:left w:val="single" w:sz="4" w:space="0" w:color="000000"/>
               <w:bottom w:val="single" w:sz="4" w:space="0" w:color="000000"/>
               <w:right w:val="single" w:sz="4" w:space="0" w:color="000000"/>
             </w:tcBorders>
+            <w:shd w:val="clear" w:color="auto" w:fill="auto"/>
+            <w:tcMar>
+              <w:top w:w="0" w:type="dxa"/>
+              <w:left w:w="10" w:type="dxa"/>
+              <w:bottom w:w="0" w:type="dxa"/>
+              <w:right w:w="10" w:type="dxa"/>
+            </w:tcMar>
+          </w:tcPr>
+          <w:p>
+            <w:pPr>
+              <w:jc w:val="center"/>
+            </w:pPr>
+          </w:p>
+        </w:tc>
+      </w:tr>
+      <w:tr>
+        <w:tblPrEx>
+          <w:tblCellMar>
+            <w:top w:w="0" w:type="dxa"/>
+            <w:bottom w:w="0" w:type="dxa"/>
+          </w:tblCellMar>
+        </w:tblPrEx>
+        <w:trPr>
+          <w:trHeight w:val="217"/>
+        </w:trPr>
+        <w:tc>
+          <w:tcPr>
+            <w:tcW w:w="3400" w:type="dxa"/>
+            <w:tcBorders>
+              <w:top w:val="single" w:sz="4" w:space="0" w:color="000000"/>
+              <w:left w:val="single" w:sz="4" w:space="0" w:color="000000"/>
+              <w:bottom w:val="single" w:sz="4" w:space="0" w:color="000000"/>
+              <w:right w:val="single" w:sz="4" w:space="0" w:color="000000"/>
+            </w:tcBorders>
+            <w:shd w:val="clear" w:color="auto" w:fill="auto"/>
             <w:tcMar>
               <w:top w:w="0" w:type="dxa"/>
               <w:left w:w="70" w:type="dxa"/>
               <w:bottom w:w="0" w:type="dxa"/>
               <w:right w:w="70" w:type="dxa"/>
             </w:tcMar>
-            <w:hideMark/>
-          </w:tcPr>
-          <w:p>
-            <w:pPr>
-              <w:jc w:val="center"/>
-            </w:pPr>
-            <w:r>
-              <w:t>X</w:t>
-            </w:r>
-          </w:p>
-        </w:tc>
-      </w:tr>
-      <w:tr>
-        <w:trPr>
-          <w:trHeight w:val="217"/>
-        </w:trPr>
-        <w:tc>
-          <w:tcPr>
-            <w:tcW w:w="2547" w:type="dxa"/>
-            <w:tcBorders>
-              <w:top w:val="single" w:sz="4" w:space="0" w:color="000000"/>
-              <w:left w:val="single" w:sz="4" w:space="0" w:color="000000"/>
-              <w:bottom w:val="single" w:sz="4" w:space="0" w:color="000000"/>
-              <w:right w:val="single" w:sz="4" w:space="0" w:color="000000"/>
-            </w:tcBorders>
-            <w:tcMar>
-              <w:top w:w="0" w:type="dxa"/>
-              <w:left w:w="70" w:type="dxa"/>
-              <w:bottom w:w="0" w:type="dxa"/>
-              <w:right w:w="70" w:type="dxa"/>
-            </w:tcMar>
-            <w:hideMark/>
           </w:tcPr>
           <w:p>
             <w:pPr>
@@ -4869,20 +5051,20 @@
         </w:tc>
         <w:tc>
           <w:tcPr>
-            <w:tcW w:w="1843" w:type="dxa"/>
+            <w:tcW w:w="1700" w:type="dxa"/>
             <w:tcBorders>
               <w:top w:val="single" w:sz="4" w:space="0" w:color="000000"/>
               <w:left w:val="single" w:sz="4" w:space="0" w:color="000000"/>
               <w:bottom w:val="single" w:sz="4" w:space="0" w:color="000000"/>
               <w:right w:val="single" w:sz="4" w:space="0" w:color="000000"/>
             </w:tcBorders>
+            <w:shd w:val="clear" w:color="auto" w:fill="auto"/>
             <w:tcMar>
               <w:top w:w="0" w:type="dxa"/>
               <w:left w:w="70" w:type="dxa"/>
               <w:bottom w:w="0" w:type="dxa"/>
               <w:right w:w="70" w:type="dxa"/>
             </w:tcMar>
-            <w:hideMark/>
           </w:tcPr>
           <w:p>
             <w:pPr>
@@ -4895,20 +5077,20 @@
         </w:tc>
         <w:tc>
           <w:tcPr>
-            <w:tcW w:w="1842" w:type="dxa"/>
+            <w:tcW w:w="1700" w:type="dxa"/>
             <w:tcBorders>
               <w:top w:val="single" w:sz="4" w:space="0" w:color="000000"/>
               <w:left w:val="single" w:sz="4" w:space="0" w:color="000000"/>
               <w:bottom w:val="single" w:sz="4" w:space="0" w:color="000000"/>
               <w:right w:val="single" w:sz="4" w:space="0" w:color="000000"/>
             </w:tcBorders>
+            <w:shd w:val="clear" w:color="auto" w:fill="auto"/>
             <w:tcMar>
               <w:top w:w="0" w:type="dxa"/>
               <w:left w:w="70" w:type="dxa"/>
               <w:bottom w:w="0" w:type="dxa"/>
               <w:right w:w="70" w:type="dxa"/>
             </w:tcMar>
-            <w:hideMark/>
           </w:tcPr>
           <w:p>
             <w:pPr>
@@ -4921,20 +5103,20 @@
         </w:tc>
         <w:tc>
           <w:tcPr>
-            <w:tcW w:w="1771" w:type="dxa"/>
+            <w:tcW w:w="1699" w:type="dxa"/>
             <w:tcBorders>
               <w:top w:val="single" w:sz="4" w:space="0" w:color="000000"/>
               <w:left w:val="single" w:sz="4" w:space="0" w:color="000000"/>
               <w:bottom w:val="single" w:sz="4" w:space="0" w:color="000000"/>
               <w:right w:val="single" w:sz="4" w:space="0" w:color="000000"/>
             </w:tcBorders>
+            <w:shd w:val="clear" w:color="auto" w:fill="auto"/>
             <w:tcMar>
               <w:top w:w="0" w:type="dxa"/>
-              <w:left w:w="70" w:type="dxa"/>
+              <w:left w:w="10" w:type="dxa"/>
               <w:bottom w:w="0" w:type="dxa"/>
-              <w:right w:w="70" w:type="dxa"/>
+              <w:right w:w="10" w:type="dxa"/>
             </w:tcMar>
-            <w:hideMark/>
           </w:tcPr>
           <w:p>
             <w:pPr>
@@ -4947,25 +5129,31 @@
         </w:tc>
       </w:tr>
       <w:tr>
+        <w:tblPrEx>
+          <w:tblCellMar>
+            <w:top w:w="0" w:type="dxa"/>
+            <w:bottom w:w="0" w:type="dxa"/>
+          </w:tblCellMar>
+        </w:tblPrEx>
         <w:trPr>
           <w:trHeight w:val="217"/>
         </w:trPr>
         <w:tc>
           <w:tcPr>
-            <w:tcW w:w="2547" w:type="dxa"/>
+            <w:tcW w:w="3400" w:type="dxa"/>
             <w:tcBorders>
               <w:top w:val="single" w:sz="4" w:space="0" w:color="000000"/>
               <w:left w:val="single" w:sz="4" w:space="0" w:color="000000"/>
               <w:bottom w:val="single" w:sz="4" w:space="0" w:color="000000"/>
               <w:right w:val="single" w:sz="4" w:space="0" w:color="000000"/>
             </w:tcBorders>
+            <w:shd w:val="clear" w:color="auto" w:fill="auto"/>
             <w:tcMar>
               <w:top w:w="0" w:type="dxa"/>
               <w:left w:w="70" w:type="dxa"/>
               <w:bottom w:w="0" w:type="dxa"/>
               <w:right w:w="70" w:type="dxa"/>
             </w:tcMar>
-            <w:hideMark/>
           </w:tcPr>
           <w:p>
             <w:pPr>
@@ -4986,13 +5174,14 @@
         </w:tc>
         <w:tc>
           <w:tcPr>
-            <w:tcW w:w="1843" w:type="dxa"/>
+            <w:tcW w:w="1700" w:type="dxa"/>
             <w:tcBorders>
               <w:top w:val="single" w:sz="4" w:space="0" w:color="000000"/>
               <w:left w:val="single" w:sz="4" w:space="0" w:color="000000"/>
               <w:bottom w:val="single" w:sz="4" w:space="0" w:color="000000"/>
               <w:right w:val="single" w:sz="4" w:space="0" w:color="000000"/>
             </w:tcBorders>
+            <w:shd w:val="clear" w:color="auto" w:fill="auto"/>
             <w:tcMar>
               <w:top w:w="0" w:type="dxa"/>
               <w:left w:w="70" w:type="dxa"/>
@@ -5008,20 +5197,20 @@
         </w:tc>
         <w:tc>
           <w:tcPr>
-            <w:tcW w:w="1842" w:type="dxa"/>
+            <w:tcW w:w="1700" w:type="dxa"/>
             <w:tcBorders>
               <w:top w:val="single" w:sz="4" w:space="0" w:color="000000"/>
               <w:left w:val="single" w:sz="4" w:space="0" w:color="000000"/>
               <w:bottom w:val="single" w:sz="4" w:space="0" w:color="000000"/>
               <w:right w:val="single" w:sz="4" w:space="0" w:color="000000"/>
             </w:tcBorders>
+            <w:shd w:val="clear" w:color="auto" w:fill="auto"/>
             <w:tcMar>
               <w:top w:w="0" w:type="dxa"/>
               <w:left w:w="70" w:type="dxa"/>
               <w:bottom w:w="0" w:type="dxa"/>
               <w:right w:w="70" w:type="dxa"/>
             </w:tcMar>
-            <w:hideMark/>
           </w:tcPr>
           <w:p>
             <w:pPr>
@@ -5034,20 +5223,20 @@
         </w:tc>
         <w:tc>
           <w:tcPr>
-            <w:tcW w:w="1771" w:type="dxa"/>
+            <w:tcW w:w="1699" w:type="dxa"/>
             <w:tcBorders>
               <w:top w:val="single" w:sz="4" w:space="0" w:color="000000"/>
               <w:left w:val="single" w:sz="4" w:space="0" w:color="000000"/>
               <w:bottom w:val="single" w:sz="4" w:space="0" w:color="000000"/>
               <w:right w:val="single" w:sz="4" w:space="0" w:color="000000"/>
             </w:tcBorders>
+            <w:shd w:val="clear" w:color="auto" w:fill="auto"/>
             <w:tcMar>
               <w:top w:w="0" w:type="dxa"/>
-              <w:left w:w="70" w:type="dxa"/>
+              <w:left w:w="10" w:type="dxa"/>
               <w:bottom w:w="0" w:type="dxa"/>
-              <w:right w:w="70" w:type="dxa"/>
+              <w:right w:w="10" w:type="dxa"/>
             </w:tcMar>
-            <w:hideMark/>
           </w:tcPr>
           <w:p>
             <w:pPr>
@@ -5060,25 +5249,31 @@
         </w:tc>
       </w:tr>
       <w:tr>
+        <w:tblPrEx>
+          <w:tblCellMar>
+            <w:top w:w="0" w:type="dxa"/>
+            <w:bottom w:w="0" w:type="dxa"/>
+          </w:tblCellMar>
+        </w:tblPrEx>
         <w:trPr>
           <w:trHeight w:val="163"/>
         </w:trPr>
         <w:tc>
           <w:tcPr>
-            <w:tcW w:w="2547" w:type="dxa"/>
+            <w:tcW w:w="3400" w:type="dxa"/>
             <w:tcBorders>
               <w:top w:val="single" w:sz="4" w:space="0" w:color="000000"/>
               <w:left w:val="single" w:sz="4" w:space="0" w:color="000000"/>
               <w:bottom w:val="single" w:sz="4" w:space="0" w:color="000000"/>
               <w:right w:val="single" w:sz="4" w:space="0" w:color="000000"/>
             </w:tcBorders>
+            <w:shd w:val="clear" w:color="auto" w:fill="auto"/>
             <w:tcMar>
               <w:top w:w="0" w:type="dxa"/>
               <w:left w:w="70" w:type="dxa"/>
               <w:bottom w:w="0" w:type="dxa"/>
               <w:right w:w="70" w:type="dxa"/>
             </w:tcMar>
-            <w:hideMark/>
           </w:tcPr>
           <w:p>
             <w:pPr>
@@ -5099,179 +5294,14 @@
         </w:tc>
         <w:tc>
           <w:tcPr>
-            <w:tcW w:w="1843" w:type="dxa"/>
+            <w:tcW w:w="1700" w:type="dxa"/>
             <w:tcBorders>
               <w:top w:val="single" w:sz="4" w:space="0" w:color="000000"/>
               <w:left w:val="single" w:sz="4" w:space="0" w:color="000000"/>
               <w:bottom w:val="single" w:sz="4" w:space="0" w:color="000000"/>
               <w:right w:val="single" w:sz="4" w:space="0" w:color="000000"/>
             </w:tcBorders>
-            <w:tcMar>
-              <w:top w:w="0" w:type="dxa"/>
-              <w:left w:w="70" w:type="dxa"/>
-              <w:bottom w:w="0" w:type="dxa"/>
-              <w:right w:w="70" w:type="dxa"/>
-            </w:tcMar>
-            <w:hideMark/>
-          </w:tcPr>
-          <w:p>
-            <w:pPr>
-              <w:jc w:val="center"/>
-            </w:pPr>
-            <w:r>
-              <w:t>X</w:t>
-            </w:r>
-          </w:p>
-        </w:tc>
-        <w:tc>
-          <w:tcPr>
-            <w:tcW w:w="1842" w:type="dxa"/>
-            <w:tcBorders>
-              <w:top w:val="single" w:sz="4" w:space="0" w:color="000000"/>
-              <w:left w:val="single" w:sz="4" w:space="0" w:color="000000"/>
-              <w:bottom w:val="single" w:sz="4" w:space="0" w:color="000000"/>
-              <w:right w:val="single" w:sz="4" w:space="0" w:color="000000"/>
-            </w:tcBorders>
-            <w:tcMar>
-              <w:top w:w="0" w:type="dxa"/>
-              <w:left w:w="70" w:type="dxa"/>
-              <w:bottom w:w="0" w:type="dxa"/>
-              <w:right w:w="70" w:type="dxa"/>
-            </w:tcMar>
-            <w:hideMark/>
-          </w:tcPr>
-          <w:p>
-            <w:pPr>
-              <w:jc w:val="center"/>
-            </w:pPr>
-            <w:r>
-              <w:t>X</w:t>
-            </w:r>
-          </w:p>
-        </w:tc>
-        <w:tc>
-          <w:tcPr>
-            <w:tcW w:w="1771" w:type="dxa"/>
-            <w:tcBorders>
-              <w:top w:val="single" w:sz="4" w:space="0" w:color="000000"/>
-              <w:left w:val="single" w:sz="4" w:space="0" w:color="000000"/>
-              <w:bottom w:val="single" w:sz="4" w:space="0" w:color="000000"/>
-              <w:right w:val="single" w:sz="4" w:space="0" w:color="000000"/>
-            </w:tcBorders>
-            <w:tcMar>
-              <w:top w:w="0" w:type="dxa"/>
-              <w:left w:w="70" w:type="dxa"/>
-              <w:bottom w:w="0" w:type="dxa"/>
-              <w:right w:w="70" w:type="dxa"/>
-            </w:tcMar>
-            <w:hideMark/>
-          </w:tcPr>
-          <w:p>
-            <w:pPr>
-              <w:jc w:val="center"/>
-            </w:pPr>
-            <w:r>
-              <w:t>X</w:t>
-            </w:r>
-          </w:p>
-        </w:tc>
-      </w:tr>
-      <w:tr>
-        <w:trPr>
-          <w:trHeight w:val="217"/>
-        </w:trPr>
-        <w:tc>
-          <w:tcPr>
-            <w:tcW w:w="2547" w:type="dxa"/>
-            <w:tcBorders>
-              <w:top w:val="single" w:sz="4" w:space="0" w:color="000000"/>
-              <w:left w:val="single" w:sz="4" w:space="0" w:color="000000"/>
-              <w:bottom w:val="single" w:sz="4" w:space="0" w:color="000000"/>
-              <w:right w:val="single" w:sz="4" w:space="0" w:color="000000"/>
-            </w:tcBorders>
-            <w:tcMar>
-              <w:top w:w="0" w:type="dxa"/>
-              <w:left w:w="70" w:type="dxa"/>
-              <w:bottom w:w="0" w:type="dxa"/>
-              <w:right w:w="70" w:type="dxa"/>
-            </w:tcMar>
-            <w:hideMark/>
-          </w:tcPr>
-          <w:p>
-            <w:pPr>
-              <w:jc w:val="center"/>
-            </w:pPr>
-            <w:proofErr w:type="spellStart"/>
-            <w:r>
-              <w:rPr>
-                <w:b/>
-                <w:bCs/>
-                <w:i/>
-                <w:iCs/>
-              </w:rPr>
-              <w:t>Rewind</w:t>
-            </w:r>
-            <w:proofErr w:type="spellEnd"/>
-            <w:r>
-              <w:rPr>
-                <w:b/>
-                <w:bCs/>
-              </w:rPr>
-              <w:t xml:space="preserve"> </w:t>
-            </w:r>
-            <w:proofErr w:type="spellStart"/>
-            <w:r>
-              <w:rPr>
-                <w:b/>
-                <w:bCs/>
-              </w:rPr>
-              <w:t>Swipe</w:t>
-            </w:r>
-            <w:proofErr w:type="spellEnd"/>
-            <w:r>
-              <w:rPr>
-                <w:b/>
-                <w:bCs/>
-              </w:rPr>
-              <w:t xml:space="preserve"> Grátis</w:t>
-            </w:r>
-          </w:p>
-        </w:tc>
-        <w:tc>
-          <w:tcPr>
-            <w:tcW w:w="1843" w:type="dxa"/>
-            <w:tcBorders>
-              <w:top w:val="single" w:sz="4" w:space="0" w:color="000000"/>
-              <w:left w:val="single" w:sz="4" w:space="0" w:color="000000"/>
-              <w:bottom w:val="single" w:sz="4" w:space="0" w:color="000000"/>
-              <w:right w:val="single" w:sz="4" w:space="0" w:color="000000"/>
-            </w:tcBorders>
-            <w:tcMar>
-              <w:top w:w="0" w:type="dxa"/>
-              <w:left w:w="70" w:type="dxa"/>
-              <w:bottom w:w="0" w:type="dxa"/>
-              <w:right w:w="70" w:type="dxa"/>
-            </w:tcMar>
-            <w:hideMark/>
-          </w:tcPr>
-          <w:p>
-            <w:pPr>
-              <w:jc w:val="center"/>
-            </w:pPr>
-            <w:r>
-              <w:t>X</w:t>
-            </w:r>
-          </w:p>
-        </w:tc>
-        <w:tc>
-          <w:tcPr>
-            <w:tcW w:w="1842" w:type="dxa"/>
-            <w:tcBorders>
-              <w:top w:val="single" w:sz="4" w:space="0" w:color="000000"/>
-              <w:left w:val="single" w:sz="4" w:space="0" w:color="000000"/>
-              <w:bottom w:val="single" w:sz="4" w:space="0" w:color="000000"/>
-              <w:right w:val="single" w:sz="4" w:space="0" w:color="000000"/>
-            </w:tcBorders>
+            <w:shd w:val="clear" w:color="auto" w:fill="auto"/>
             <w:tcMar>
               <w:top w:w="0" w:type="dxa"/>
               <w:left w:w="70" w:type="dxa"/>
@@ -5287,100 +5317,14 @@
         </w:tc>
         <w:tc>
           <w:tcPr>
-            <w:tcW w:w="1771" w:type="dxa"/>
+            <w:tcW w:w="1700" w:type="dxa"/>
             <w:tcBorders>
               <w:top w:val="single" w:sz="4" w:space="0" w:color="000000"/>
               <w:left w:val="single" w:sz="4" w:space="0" w:color="000000"/>
               <w:bottom w:val="single" w:sz="4" w:space="0" w:color="000000"/>
               <w:right w:val="single" w:sz="4" w:space="0" w:color="000000"/>
             </w:tcBorders>
-            <w:tcMar>
-              <w:top w:w="0" w:type="dxa"/>
-              <w:left w:w="70" w:type="dxa"/>
-              <w:bottom w:w="0" w:type="dxa"/>
-              <w:right w:w="70" w:type="dxa"/>
-            </w:tcMar>
-          </w:tcPr>
-          <w:p>
-            <w:pPr>
-              <w:jc w:val="center"/>
-            </w:pPr>
-          </w:p>
-        </w:tc>
-      </w:tr>
-      <w:tr>
-        <w:trPr>
-          <w:trHeight w:val="217"/>
-        </w:trPr>
-        <w:tc>
-          <w:tcPr>
-            <w:tcW w:w="2547" w:type="dxa"/>
-            <w:tcBorders>
-              <w:top w:val="single" w:sz="4" w:space="0" w:color="000000"/>
-              <w:left w:val="single" w:sz="4" w:space="0" w:color="000000"/>
-              <w:bottom w:val="single" w:sz="4" w:space="0" w:color="000000"/>
-              <w:right w:val="single" w:sz="4" w:space="0" w:color="000000"/>
-            </w:tcBorders>
-            <w:tcMar>
-              <w:top w:w="0" w:type="dxa"/>
-              <w:left w:w="70" w:type="dxa"/>
-              <w:bottom w:w="0" w:type="dxa"/>
-              <w:right w:w="70" w:type="dxa"/>
-            </w:tcMar>
-            <w:hideMark/>
-          </w:tcPr>
-          <w:p>
-            <w:pPr>
-              <w:jc w:val="center"/>
-              <w:rPr>
-                <w:b/>
-                <w:bCs/>
-              </w:rPr>
-            </w:pPr>
-            <w:r>
-              <w:rPr>
-                <w:b/>
-                <w:bCs/>
-              </w:rPr>
-              <w:t>API de Música</w:t>
-            </w:r>
-          </w:p>
-        </w:tc>
-        <w:tc>
-          <w:tcPr>
-            <w:tcW w:w="1843" w:type="dxa"/>
-            <w:tcBorders>
-              <w:top w:val="single" w:sz="4" w:space="0" w:color="000000"/>
-              <w:left w:val="single" w:sz="4" w:space="0" w:color="000000"/>
-              <w:bottom w:val="single" w:sz="4" w:space="0" w:color="000000"/>
-              <w:right w:val="single" w:sz="4" w:space="0" w:color="000000"/>
-            </w:tcBorders>
-            <w:tcMar>
-              <w:top w:w="0" w:type="dxa"/>
-              <w:left w:w="70" w:type="dxa"/>
-              <w:bottom w:w="0" w:type="dxa"/>
-              <w:right w:w="70" w:type="dxa"/>
-            </w:tcMar>
-            <w:hideMark/>
-          </w:tcPr>
-          <w:p>
-            <w:pPr>
-              <w:jc w:val="center"/>
-            </w:pPr>
-            <w:r>
-              <w:t>X</w:t>
-            </w:r>
-          </w:p>
-        </w:tc>
-        <w:tc>
-          <w:tcPr>
-            <w:tcW w:w="1842" w:type="dxa"/>
-            <w:tcBorders>
-              <w:top w:val="single" w:sz="4" w:space="0" w:color="000000"/>
-              <w:left w:val="single" w:sz="4" w:space="0" w:color="000000"/>
-              <w:bottom w:val="single" w:sz="4" w:space="0" w:color="000000"/>
-              <w:right w:val="single" w:sz="4" w:space="0" w:color="000000"/>
-            </w:tcBorders>
+            <w:shd w:val="clear" w:color="auto" w:fill="auto"/>
             <w:tcMar>
               <w:top w:w="0" w:type="dxa"/>
               <w:left w:w="70" w:type="dxa"/>
@@ -5396,13 +5340,108 @@
         </w:tc>
         <w:tc>
           <w:tcPr>
-            <w:tcW w:w="1771" w:type="dxa"/>
+            <w:tcW w:w="1699" w:type="dxa"/>
             <w:tcBorders>
               <w:top w:val="single" w:sz="4" w:space="0" w:color="000000"/>
               <w:left w:val="single" w:sz="4" w:space="0" w:color="000000"/>
               <w:bottom w:val="single" w:sz="4" w:space="0" w:color="000000"/>
               <w:right w:val="single" w:sz="4" w:space="0" w:color="000000"/>
             </w:tcBorders>
+            <w:shd w:val="clear" w:color="auto" w:fill="auto"/>
+            <w:tcMar>
+              <w:top w:w="0" w:type="dxa"/>
+              <w:left w:w="10" w:type="dxa"/>
+              <w:bottom w:w="0" w:type="dxa"/>
+              <w:right w:w="10" w:type="dxa"/>
+            </w:tcMar>
+          </w:tcPr>
+          <w:p>
+            <w:pPr>
+              <w:jc w:val="center"/>
+            </w:pPr>
+          </w:p>
+        </w:tc>
+      </w:tr>
+      <w:tr>
+        <w:tblPrEx>
+          <w:tblCellMar>
+            <w:top w:w="0" w:type="dxa"/>
+            <w:bottom w:w="0" w:type="dxa"/>
+          </w:tblCellMar>
+        </w:tblPrEx>
+        <w:trPr>
+          <w:trHeight w:val="217"/>
+        </w:trPr>
+        <w:tc>
+          <w:tcPr>
+            <w:tcW w:w="3400" w:type="dxa"/>
+            <w:tcBorders>
+              <w:top w:val="single" w:sz="4" w:space="0" w:color="000000"/>
+              <w:left w:val="single" w:sz="4" w:space="0" w:color="000000"/>
+              <w:bottom w:val="single" w:sz="4" w:space="0" w:color="000000"/>
+              <w:right w:val="single" w:sz="4" w:space="0" w:color="000000"/>
+            </w:tcBorders>
+            <w:shd w:val="clear" w:color="auto" w:fill="auto"/>
+            <w:tcMar>
+              <w:top w:w="0" w:type="dxa"/>
+              <w:left w:w="70" w:type="dxa"/>
+              <w:bottom w:w="0" w:type="dxa"/>
+              <w:right w:w="70" w:type="dxa"/>
+            </w:tcMar>
+          </w:tcPr>
+          <w:p>
+            <w:pPr>
+              <w:jc w:val="center"/>
+              <w:rPr>
+                <w:b/>
+                <w:bCs/>
+              </w:rPr>
+            </w:pPr>
+            <w:r>
+              <w:rPr>
+                <w:b/>
+                <w:bCs/>
+              </w:rPr>
+              <w:t>API</w:t>
+            </w:r>
+          </w:p>
+        </w:tc>
+        <w:tc>
+          <w:tcPr>
+            <w:tcW w:w="1700" w:type="dxa"/>
+            <w:tcBorders>
+              <w:top w:val="single" w:sz="4" w:space="0" w:color="000000"/>
+              <w:left w:val="single" w:sz="4" w:space="0" w:color="000000"/>
+              <w:bottom w:val="single" w:sz="4" w:space="0" w:color="000000"/>
+              <w:right w:val="single" w:sz="4" w:space="0" w:color="000000"/>
+            </w:tcBorders>
+            <w:shd w:val="clear" w:color="auto" w:fill="auto"/>
+            <w:tcMar>
+              <w:top w:w="0" w:type="dxa"/>
+              <w:left w:w="70" w:type="dxa"/>
+              <w:bottom w:w="0" w:type="dxa"/>
+              <w:right w:w="70" w:type="dxa"/>
+            </w:tcMar>
+          </w:tcPr>
+          <w:p>
+            <w:pPr>
+              <w:jc w:val="center"/>
+            </w:pPr>
+            <w:r>
+              <w:t>X</w:t>
+            </w:r>
+          </w:p>
+        </w:tc>
+        <w:tc>
+          <w:tcPr>
+            <w:tcW w:w="1700" w:type="dxa"/>
+            <w:tcBorders>
+              <w:top w:val="single" w:sz="4" w:space="0" w:color="000000"/>
+              <w:left w:val="single" w:sz="4" w:space="0" w:color="000000"/>
+              <w:bottom w:val="single" w:sz="4" w:space="0" w:color="000000"/>
+              <w:right w:val="single" w:sz="4" w:space="0" w:color="000000"/>
+            </w:tcBorders>
+            <w:shd w:val="clear" w:color="auto" w:fill="auto"/>
             <w:tcMar>
               <w:top w:w="0" w:type="dxa"/>
               <w:left w:w="70" w:type="dxa"/>
@@ -5416,27 +5455,56 @@
             </w:pPr>
           </w:p>
         </w:tc>
-      </w:tr>
-      <w:tr>
-        <w:trPr>
-          <w:trHeight w:val="185"/>
-        </w:trPr>
         <w:tc>
           <w:tcPr>
-            <w:tcW w:w="2547" w:type="dxa"/>
+            <w:tcW w:w="1699" w:type="dxa"/>
             <w:tcBorders>
               <w:top w:val="single" w:sz="4" w:space="0" w:color="000000"/>
               <w:left w:val="single" w:sz="4" w:space="0" w:color="000000"/>
               <w:bottom w:val="single" w:sz="4" w:space="0" w:color="000000"/>
               <w:right w:val="single" w:sz="4" w:space="0" w:color="000000"/>
             </w:tcBorders>
+            <w:shd w:val="clear" w:color="auto" w:fill="auto"/>
+            <w:tcMar>
+              <w:top w:w="0" w:type="dxa"/>
+              <w:left w:w="10" w:type="dxa"/>
+              <w:bottom w:w="0" w:type="dxa"/>
+              <w:right w:w="10" w:type="dxa"/>
+            </w:tcMar>
+          </w:tcPr>
+          <w:p>
+            <w:pPr>
+              <w:jc w:val="center"/>
+            </w:pPr>
+          </w:p>
+        </w:tc>
+      </w:tr>
+      <w:tr>
+        <w:tblPrEx>
+          <w:tblCellMar>
+            <w:top w:w="0" w:type="dxa"/>
+            <w:bottom w:w="0" w:type="dxa"/>
+          </w:tblCellMar>
+        </w:tblPrEx>
+        <w:trPr>
+          <w:trHeight w:val="185"/>
+        </w:trPr>
+        <w:tc>
+          <w:tcPr>
+            <w:tcW w:w="3400" w:type="dxa"/>
+            <w:tcBorders>
+              <w:top w:val="single" w:sz="4" w:space="0" w:color="000000"/>
+              <w:left w:val="single" w:sz="4" w:space="0" w:color="000000"/>
+              <w:bottom w:val="single" w:sz="4" w:space="0" w:color="000000"/>
+              <w:right w:val="single" w:sz="4" w:space="0" w:color="000000"/>
+            </w:tcBorders>
+            <w:shd w:val="clear" w:color="auto" w:fill="auto"/>
             <w:tcMar>
               <w:top w:w="0" w:type="dxa"/>
               <w:left w:w="70" w:type="dxa"/>
               <w:bottom w:w="0" w:type="dxa"/>
               <w:right w:w="70" w:type="dxa"/>
             </w:tcMar>
-            <w:hideMark/>
           </w:tcPr>
           <w:p>
             <w:pPr>
@@ -5457,20 +5525,20 @@
         </w:tc>
         <w:tc>
           <w:tcPr>
-            <w:tcW w:w="1843" w:type="dxa"/>
+            <w:tcW w:w="1700" w:type="dxa"/>
             <w:tcBorders>
               <w:top w:val="single" w:sz="4" w:space="0" w:color="000000"/>
               <w:left w:val="single" w:sz="4" w:space="0" w:color="000000"/>
               <w:bottom w:val="single" w:sz="4" w:space="0" w:color="000000"/>
               <w:right w:val="single" w:sz="4" w:space="0" w:color="000000"/>
             </w:tcBorders>
+            <w:shd w:val="clear" w:color="auto" w:fill="auto"/>
             <w:tcMar>
               <w:top w:w="0" w:type="dxa"/>
               <w:left w:w="70" w:type="dxa"/>
               <w:bottom w:w="0" w:type="dxa"/>
               <w:right w:w="70" w:type="dxa"/>
             </w:tcMar>
-            <w:hideMark/>
           </w:tcPr>
           <w:p>
             <w:pPr>
@@ -5483,77 +5551,77 @@
         </w:tc>
         <w:tc>
           <w:tcPr>
-            <w:tcW w:w="1842" w:type="dxa"/>
+            <w:tcW w:w="1700" w:type="dxa"/>
             <w:tcBorders>
               <w:top w:val="single" w:sz="4" w:space="0" w:color="000000"/>
               <w:left w:val="single" w:sz="4" w:space="0" w:color="000000"/>
               <w:bottom w:val="single" w:sz="4" w:space="0" w:color="000000"/>
               <w:right w:val="single" w:sz="4" w:space="0" w:color="000000"/>
             </w:tcBorders>
+            <w:shd w:val="clear" w:color="auto" w:fill="auto"/>
             <w:tcMar>
               <w:top w:w="0" w:type="dxa"/>
               <w:left w:w="70" w:type="dxa"/>
               <w:bottom w:w="0" w:type="dxa"/>
               <w:right w:w="70" w:type="dxa"/>
             </w:tcMar>
-            <w:hideMark/>
           </w:tcPr>
           <w:p>
             <w:pPr>
               <w:jc w:val="center"/>
             </w:pPr>
-            <w:r>
-              <w:t>X</w:t>
-            </w:r>
           </w:p>
         </w:tc>
         <w:tc>
           <w:tcPr>
-            <w:tcW w:w="1771" w:type="dxa"/>
+            <w:tcW w:w="1699" w:type="dxa"/>
             <w:tcBorders>
               <w:top w:val="single" w:sz="4" w:space="0" w:color="000000"/>
               <w:left w:val="single" w:sz="4" w:space="0" w:color="000000"/>
               <w:bottom w:val="single" w:sz="4" w:space="0" w:color="000000"/>
               <w:right w:val="single" w:sz="4" w:space="0" w:color="000000"/>
             </w:tcBorders>
+            <w:shd w:val="clear" w:color="auto" w:fill="auto"/>
+            <w:tcMar>
+              <w:top w:w="0" w:type="dxa"/>
+              <w:left w:w="10" w:type="dxa"/>
+              <w:bottom w:w="0" w:type="dxa"/>
+              <w:right w:w="10" w:type="dxa"/>
+            </w:tcMar>
+          </w:tcPr>
+          <w:p>
+            <w:pPr>
+              <w:jc w:val="center"/>
+            </w:pPr>
+          </w:p>
+        </w:tc>
+      </w:tr>
+      <w:tr>
+        <w:tblPrEx>
+          <w:tblCellMar>
+            <w:top w:w="0" w:type="dxa"/>
+            <w:bottom w:w="0" w:type="dxa"/>
+          </w:tblCellMar>
+        </w:tblPrEx>
+        <w:trPr>
+          <w:trHeight w:val="81"/>
+        </w:trPr>
+        <w:tc>
+          <w:tcPr>
+            <w:tcW w:w="3400" w:type="dxa"/>
+            <w:tcBorders>
+              <w:top w:val="single" w:sz="4" w:space="0" w:color="000000"/>
+              <w:left w:val="single" w:sz="4" w:space="0" w:color="000000"/>
+              <w:bottom w:val="single" w:sz="4" w:space="0" w:color="000000"/>
+              <w:right w:val="single" w:sz="4" w:space="0" w:color="000000"/>
+            </w:tcBorders>
+            <w:shd w:val="clear" w:color="auto" w:fill="auto"/>
             <w:tcMar>
               <w:top w:w="0" w:type="dxa"/>
               <w:left w:w="70" w:type="dxa"/>
               <w:bottom w:w="0" w:type="dxa"/>
               <w:right w:w="70" w:type="dxa"/>
             </w:tcMar>
-            <w:hideMark/>
-          </w:tcPr>
-          <w:p>
-            <w:pPr>
-              <w:jc w:val="center"/>
-            </w:pPr>
-            <w:r>
-              <w:t>X</w:t>
-            </w:r>
-          </w:p>
-        </w:tc>
-      </w:tr>
-      <w:tr>
-        <w:trPr>
-          <w:trHeight w:val="81"/>
-        </w:trPr>
-        <w:tc>
-          <w:tcPr>
-            <w:tcW w:w="2547" w:type="dxa"/>
-            <w:tcBorders>
-              <w:top w:val="single" w:sz="4" w:space="0" w:color="000000"/>
-              <w:left w:val="single" w:sz="4" w:space="0" w:color="000000"/>
-              <w:bottom w:val="single" w:sz="4" w:space="0" w:color="000000"/>
-              <w:right w:val="single" w:sz="4" w:space="0" w:color="000000"/>
-            </w:tcBorders>
-            <w:tcMar>
-              <w:top w:w="0" w:type="dxa"/>
-              <w:left w:w="70" w:type="dxa"/>
-              <w:bottom w:w="0" w:type="dxa"/>
-              <w:right w:w="70" w:type="dxa"/>
-            </w:tcMar>
-            <w:hideMark/>
           </w:tcPr>
           <w:p>
             <w:pPr>
@@ -5574,13 +5642,14 @@
         </w:tc>
         <w:tc>
           <w:tcPr>
-            <w:tcW w:w="1843" w:type="dxa"/>
+            <w:tcW w:w="1700" w:type="dxa"/>
             <w:tcBorders>
               <w:top w:val="single" w:sz="4" w:space="0" w:color="000000"/>
               <w:left w:val="single" w:sz="4" w:space="0" w:color="000000"/>
               <w:bottom w:val="single" w:sz="4" w:space="0" w:color="000000"/>
               <w:right w:val="single" w:sz="4" w:space="0" w:color="000000"/>
             </w:tcBorders>
+            <w:shd w:val="clear" w:color="auto" w:fill="auto"/>
             <w:tcMar>
               <w:top w:w="0" w:type="dxa"/>
               <w:left w:w="70" w:type="dxa"/>
@@ -5596,77 +5665,77 @@
         </w:tc>
         <w:tc>
           <w:tcPr>
-            <w:tcW w:w="1842" w:type="dxa"/>
+            <w:tcW w:w="1700" w:type="dxa"/>
             <w:tcBorders>
               <w:top w:val="single" w:sz="4" w:space="0" w:color="000000"/>
               <w:left w:val="single" w:sz="4" w:space="0" w:color="000000"/>
               <w:bottom w:val="single" w:sz="4" w:space="0" w:color="000000"/>
               <w:right w:val="single" w:sz="4" w:space="0" w:color="000000"/>
             </w:tcBorders>
+            <w:shd w:val="clear" w:color="auto" w:fill="auto"/>
             <w:tcMar>
               <w:top w:w="0" w:type="dxa"/>
               <w:left w:w="70" w:type="dxa"/>
               <w:bottom w:w="0" w:type="dxa"/>
               <w:right w:w="70" w:type="dxa"/>
             </w:tcMar>
-            <w:hideMark/>
           </w:tcPr>
           <w:p>
             <w:pPr>
               <w:jc w:val="center"/>
             </w:pPr>
-            <w:r>
-              <w:t>X</w:t>
-            </w:r>
           </w:p>
         </w:tc>
         <w:tc>
           <w:tcPr>
-            <w:tcW w:w="1771" w:type="dxa"/>
+            <w:tcW w:w="1699" w:type="dxa"/>
             <w:tcBorders>
               <w:top w:val="single" w:sz="4" w:space="0" w:color="000000"/>
               <w:left w:val="single" w:sz="4" w:space="0" w:color="000000"/>
               <w:bottom w:val="single" w:sz="4" w:space="0" w:color="000000"/>
               <w:right w:val="single" w:sz="4" w:space="0" w:color="000000"/>
             </w:tcBorders>
+            <w:shd w:val="clear" w:color="auto" w:fill="auto"/>
+            <w:tcMar>
+              <w:top w:w="0" w:type="dxa"/>
+              <w:left w:w="10" w:type="dxa"/>
+              <w:bottom w:w="0" w:type="dxa"/>
+              <w:right w:w="10" w:type="dxa"/>
+            </w:tcMar>
+          </w:tcPr>
+          <w:p>
+            <w:pPr>
+              <w:jc w:val="center"/>
+            </w:pPr>
+          </w:p>
+        </w:tc>
+      </w:tr>
+      <w:tr>
+        <w:tblPrEx>
+          <w:tblCellMar>
+            <w:top w:w="0" w:type="dxa"/>
+            <w:bottom w:w="0" w:type="dxa"/>
+          </w:tblCellMar>
+        </w:tblPrEx>
+        <w:trPr>
+          <w:trHeight w:val="59"/>
+        </w:trPr>
+        <w:tc>
+          <w:tcPr>
+            <w:tcW w:w="3400" w:type="dxa"/>
+            <w:tcBorders>
+              <w:top w:val="single" w:sz="4" w:space="0" w:color="000000"/>
+              <w:left w:val="single" w:sz="4" w:space="0" w:color="000000"/>
+              <w:bottom w:val="single" w:sz="4" w:space="0" w:color="000000"/>
+              <w:right w:val="single" w:sz="4" w:space="0" w:color="000000"/>
+            </w:tcBorders>
+            <w:shd w:val="clear" w:color="auto" w:fill="auto"/>
             <w:tcMar>
               <w:top w:w="0" w:type="dxa"/>
               <w:left w:w="70" w:type="dxa"/>
               <w:bottom w:w="0" w:type="dxa"/>
               <w:right w:w="70" w:type="dxa"/>
             </w:tcMar>
-            <w:hideMark/>
-          </w:tcPr>
-          <w:p>
-            <w:pPr>
-              <w:jc w:val="center"/>
-            </w:pPr>
-            <w:r>
-              <w:t>X</w:t>
-            </w:r>
-          </w:p>
-        </w:tc>
-      </w:tr>
-      <w:tr>
-        <w:trPr>
-          <w:trHeight w:val="59"/>
-        </w:trPr>
-        <w:tc>
-          <w:tcPr>
-            <w:tcW w:w="2547" w:type="dxa"/>
-            <w:tcBorders>
-              <w:top w:val="single" w:sz="4" w:space="0" w:color="000000"/>
-              <w:left w:val="single" w:sz="4" w:space="0" w:color="000000"/>
-              <w:bottom w:val="single" w:sz="4" w:space="0" w:color="000000"/>
-              <w:right w:val="single" w:sz="4" w:space="0" w:color="000000"/>
-            </w:tcBorders>
-            <w:tcMar>
-              <w:top w:w="0" w:type="dxa"/>
-              <w:left w:w="70" w:type="dxa"/>
-              <w:bottom w:w="0" w:type="dxa"/>
-              <w:right w:w="70" w:type="dxa"/>
-            </w:tcMar>
-            <w:hideMark/>
           </w:tcPr>
           <w:p>
             <w:pPr>
@@ -5687,20 +5756,20 @@
         </w:tc>
         <w:tc>
           <w:tcPr>
-            <w:tcW w:w="1843" w:type="dxa"/>
+            <w:tcW w:w="1700" w:type="dxa"/>
             <w:tcBorders>
               <w:top w:val="single" w:sz="4" w:space="0" w:color="000000"/>
               <w:left w:val="single" w:sz="4" w:space="0" w:color="000000"/>
               <w:bottom w:val="single" w:sz="4" w:space="0" w:color="000000"/>
               <w:right w:val="single" w:sz="4" w:space="0" w:color="000000"/>
             </w:tcBorders>
+            <w:shd w:val="clear" w:color="auto" w:fill="auto"/>
             <w:tcMar>
               <w:top w:w="0" w:type="dxa"/>
               <w:left w:w="70" w:type="dxa"/>
               <w:bottom w:w="0" w:type="dxa"/>
               <w:right w:w="70" w:type="dxa"/>
             </w:tcMar>
-            <w:hideMark/>
           </w:tcPr>
           <w:p>
             <w:pPr>
@@ -5713,77 +5782,77 @@
         </w:tc>
         <w:tc>
           <w:tcPr>
-            <w:tcW w:w="1842" w:type="dxa"/>
+            <w:tcW w:w="1700" w:type="dxa"/>
             <w:tcBorders>
               <w:top w:val="single" w:sz="4" w:space="0" w:color="000000"/>
               <w:left w:val="single" w:sz="4" w:space="0" w:color="000000"/>
               <w:bottom w:val="single" w:sz="4" w:space="0" w:color="000000"/>
               <w:right w:val="single" w:sz="4" w:space="0" w:color="000000"/>
             </w:tcBorders>
+            <w:shd w:val="clear" w:color="auto" w:fill="auto"/>
             <w:tcMar>
               <w:top w:w="0" w:type="dxa"/>
               <w:left w:w="70" w:type="dxa"/>
               <w:bottom w:w="0" w:type="dxa"/>
               <w:right w:w="70" w:type="dxa"/>
             </w:tcMar>
-            <w:hideMark/>
           </w:tcPr>
           <w:p>
             <w:pPr>
               <w:jc w:val="center"/>
             </w:pPr>
-            <w:r>
-              <w:t>X</w:t>
-            </w:r>
           </w:p>
         </w:tc>
         <w:tc>
           <w:tcPr>
-            <w:tcW w:w="1771" w:type="dxa"/>
+            <w:tcW w:w="1699" w:type="dxa"/>
             <w:tcBorders>
               <w:top w:val="single" w:sz="4" w:space="0" w:color="000000"/>
               <w:left w:val="single" w:sz="4" w:space="0" w:color="000000"/>
               <w:bottom w:val="single" w:sz="4" w:space="0" w:color="000000"/>
               <w:right w:val="single" w:sz="4" w:space="0" w:color="000000"/>
             </w:tcBorders>
+            <w:shd w:val="clear" w:color="auto" w:fill="auto"/>
+            <w:tcMar>
+              <w:top w:w="0" w:type="dxa"/>
+              <w:left w:w="10" w:type="dxa"/>
+              <w:bottom w:w="0" w:type="dxa"/>
+              <w:right w:w="10" w:type="dxa"/>
+            </w:tcMar>
+          </w:tcPr>
+          <w:p>
+            <w:pPr>
+              <w:jc w:val="center"/>
+            </w:pPr>
+          </w:p>
+        </w:tc>
+      </w:tr>
+      <w:tr>
+        <w:tblPrEx>
+          <w:tblCellMar>
+            <w:top w:w="0" w:type="dxa"/>
+            <w:bottom w:w="0" w:type="dxa"/>
+          </w:tblCellMar>
+        </w:tblPrEx>
+        <w:trPr>
+          <w:trHeight w:val="59"/>
+        </w:trPr>
+        <w:tc>
+          <w:tcPr>
+            <w:tcW w:w="3400" w:type="dxa"/>
+            <w:tcBorders>
+              <w:top w:val="single" w:sz="4" w:space="0" w:color="000000"/>
+              <w:left w:val="single" w:sz="4" w:space="0" w:color="000000"/>
+              <w:bottom w:val="single" w:sz="4" w:space="0" w:color="000000"/>
+              <w:right w:val="single" w:sz="4" w:space="0" w:color="000000"/>
+            </w:tcBorders>
+            <w:shd w:val="clear" w:color="auto" w:fill="auto"/>
             <w:tcMar>
               <w:top w:w="0" w:type="dxa"/>
               <w:left w:w="70" w:type="dxa"/>
               <w:bottom w:w="0" w:type="dxa"/>
               <w:right w:w="70" w:type="dxa"/>
             </w:tcMar>
-            <w:hideMark/>
-          </w:tcPr>
-          <w:p>
-            <w:pPr>
-              <w:jc w:val="center"/>
-            </w:pPr>
-            <w:r>
-              <w:t>X</w:t>
-            </w:r>
-          </w:p>
-        </w:tc>
-      </w:tr>
-      <w:tr>
-        <w:trPr>
-          <w:trHeight w:val="59"/>
-        </w:trPr>
-        <w:tc>
-          <w:tcPr>
-            <w:tcW w:w="2547" w:type="dxa"/>
-            <w:tcBorders>
-              <w:top w:val="single" w:sz="4" w:space="0" w:color="000000"/>
-              <w:left w:val="single" w:sz="4" w:space="0" w:color="000000"/>
-              <w:bottom w:val="single" w:sz="4" w:space="0" w:color="000000"/>
-              <w:right w:val="single" w:sz="4" w:space="0" w:color="000000"/>
-            </w:tcBorders>
-            <w:tcMar>
-              <w:top w:w="0" w:type="dxa"/>
-              <w:left w:w="70" w:type="dxa"/>
-              <w:bottom w:w="0" w:type="dxa"/>
-              <w:right w:w="70" w:type="dxa"/>
-            </w:tcMar>
-            <w:hideMark/>
           </w:tcPr>
           <w:p>
             <w:pPr>
@@ -5804,13 +5873,14 @@
         </w:tc>
         <w:tc>
           <w:tcPr>
-            <w:tcW w:w="1843" w:type="dxa"/>
+            <w:tcW w:w="1700" w:type="dxa"/>
             <w:tcBorders>
               <w:top w:val="single" w:sz="4" w:space="0" w:color="000000"/>
               <w:left w:val="single" w:sz="4" w:space="0" w:color="000000"/>
               <w:bottom w:val="single" w:sz="4" w:space="0" w:color="000000"/>
               <w:right w:val="single" w:sz="4" w:space="0" w:color="000000"/>
             </w:tcBorders>
+            <w:shd w:val="clear" w:color="auto" w:fill="auto"/>
             <w:tcMar>
               <w:top w:w="0" w:type="dxa"/>
               <w:left w:w="70" w:type="dxa"/>
@@ -5826,13 +5896,14 @@
         </w:tc>
         <w:tc>
           <w:tcPr>
-            <w:tcW w:w="1842" w:type="dxa"/>
+            <w:tcW w:w="1700" w:type="dxa"/>
             <w:tcBorders>
               <w:top w:val="single" w:sz="4" w:space="0" w:color="000000"/>
               <w:left w:val="single" w:sz="4" w:space="0" w:color="000000"/>
               <w:bottom w:val="single" w:sz="4" w:space="0" w:color="000000"/>
               <w:right w:val="single" w:sz="4" w:space="0" w:color="000000"/>
             </w:tcBorders>
+            <w:shd w:val="clear" w:color="auto" w:fill="auto"/>
             <w:tcMar>
               <w:top w:w="0" w:type="dxa"/>
               <w:left w:w="70" w:type="dxa"/>
@@ -5848,20 +5919,20 @@
         </w:tc>
         <w:tc>
           <w:tcPr>
-            <w:tcW w:w="1771" w:type="dxa"/>
+            <w:tcW w:w="1699" w:type="dxa"/>
             <w:tcBorders>
               <w:top w:val="single" w:sz="4" w:space="0" w:color="000000"/>
               <w:left w:val="single" w:sz="4" w:space="0" w:color="000000"/>
               <w:bottom w:val="single" w:sz="4" w:space="0" w:color="000000"/>
               <w:right w:val="single" w:sz="4" w:space="0" w:color="000000"/>
             </w:tcBorders>
+            <w:shd w:val="clear" w:color="auto" w:fill="auto"/>
             <w:tcMar>
               <w:top w:w="0" w:type="dxa"/>
-              <w:left w:w="70" w:type="dxa"/>
+              <w:left w:w="10" w:type="dxa"/>
               <w:bottom w:w="0" w:type="dxa"/>
-              <w:right w:w="70" w:type="dxa"/>
+              <w:right w:w="10" w:type="dxa"/>
             </w:tcMar>
-            <w:hideMark/>
           </w:tcPr>
           <w:p>
             <w:pPr>
@@ -5874,25 +5945,31 @@
         </w:tc>
       </w:tr>
       <w:tr>
+        <w:tblPrEx>
+          <w:tblCellMar>
+            <w:top w:w="0" w:type="dxa"/>
+            <w:bottom w:w="0" w:type="dxa"/>
+          </w:tblCellMar>
+        </w:tblPrEx>
         <w:trPr>
           <w:trHeight w:val="59"/>
         </w:trPr>
         <w:tc>
           <w:tcPr>
-            <w:tcW w:w="2547" w:type="dxa"/>
+            <w:tcW w:w="3400" w:type="dxa"/>
             <w:tcBorders>
               <w:top w:val="single" w:sz="4" w:space="0" w:color="000000"/>
               <w:left w:val="single" w:sz="4" w:space="0" w:color="000000"/>
               <w:bottom w:val="single" w:sz="4" w:space="0" w:color="000000"/>
               <w:right w:val="single" w:sz="4" w:space="0" w:color="000000"/>
             </w:tcBorders>
+            <w:shd w:val="clear" w:color="auto" w:fill="auto"/>
             <w:tcMar>
               <w:top w:w="0" w:type="dxa"/>
               <w:left w:w="70" w:type="dxa"/>
               <w:bottom w:w="0" w:type="dxa"/>
               <w:right w:w="70" w:type="dxa"/>
             </w:tcMar>
-            <w:hideMark/>
           </w:tcPr>
           <w:p>
             <w:pPr>
@@ -5913,20 +5990,20 @@
         </w:tc>
         <w:tc>
           <w:tcPr>
-            <w:tcW w:w="1843" w:type="dxa"/>
+            <w:tcW w:w="1700" w:type="dxa"/>
             <w:tcBorders>
               <w:top w:val="single" w:sz="4" w:space="0" w:color="000000"/>
               <w:left w:val="single" w:sz="4" w:space="0" w:color="000000"/>
               <w:bottom w:val="single" w:sz="4" w:space="0" w:color="000000"/>
               <w:right w:val="single" w:sz="4" w:space="0" w:color="000000"/>
             </w:tcBorders>
+            <w:shd w:val="clear" w:color="auto" w:fill="auto"/>
             <w:tcMar>
               <w:top w:w="0" w:type="dxa"/>
               <w:left w:w="70" w:type="dxa"/>
               <w:bottom w:w="0" w:type="dxa"/>
               <w:right w:w="70" w:type="dxa"/>
             </w:tcMar>
-            <w:hideMark/>
           </w:tcPr>
           <w:p>
             <w:pPr>
@@ -5939,13 +6016,497 @@
         </w:tc>
         <w:tc>
           <w:tcPr>
-            <w:tcW w:w="1842" w:type="dxa"/>
+            <w:tcW w:w="1700" w:type="dxa"/>
             <w:tcBorders>
               <w:top w:val="single" w:sz="4" w:space="0" w:color="000000"/>
               <w:left w:val="single" w:sz="4" w:space="0" w:color="000000"/>
               <w:bottom w:val="single" w:sz="4" w:space="0" w:color="000000"/>
               <w:right w:val="single" w:sz="4" w:space="0" w:color="000000"/>
             </w:tcBorders>
+            <w:shd w:val="clear" w:color="auto" w:fill="auto"/>
+            <w:tcMar>
+              <w:top w:w="0" w:type="dxa"/>
+              <w:left w:w="70" w:type="dxa"/>
+              <w:bottom w:w="0" w:type="dxa"/>
+              <w:right w:w="70" w:type="dxa"/>
+            </w:tcMar>
+          </w:tcPr>
+          <w:p>
+            <w:pPr>
+              <w:jc w:val="center"/>
+            </w:pPr>
+            <w:r>
+              <w:t>X</w:t>
+            </w:r>
+          </w:p>
+        </w:tc>
+        <w:tc>
+          <w:tcPr>
+            <w:tcW w:w="1699" w:type="dxa"/>
+            <w:tcBorders>
+              <w:top w:val="single" w:sz="4" w:space="0" w:color="000000"/>
+              <w:left w:val="single" w:sz="4" w:space="0" w:color="000000"/>
+              <w:bottom w:val="single" w:sz="4" w:space="0" w:color="000000"/>
+              <w:right w:val="single" w:sz="4" w:space="0" w:color="000000"/>
+            </w:tcBorders>
+            <w:shd w:val="clear" w:color="auto" w:fill="auto"/>
+            <w:tcMar>
+              <w:top w:w="0" w:type="dxa"/>
+              <w:left w:w="10" w:type="dxa"/>
+              <w:bottom w:w="0" w:type="dxa"/>
+              <w:right w:w="10" w:type="dxa"/>
+            </w:tcMar>
+          </w:tcPr>
+          <w:p>
+            <w:pPr>
+              <w:jc w:val="center"/>
+            </w:pPr>
+          </w:p>
+        </w:tc>
+      </w:tr>
+      <w:tr>
+        <w:tblPrEx>
+          <w:tblCellMar>
+            <w:top w:w="0" w:type="dxa"/>
+            <w:bottom w:w="0" w:type="dxa"/>
+          </w:tblCellMar>
+        </w:tblPrEx>
+        <w:trPr>
+          <w:trHeight w:val="59"/>
+        </w:trPr>
+        <w:tc>
+          <w:tcPr>
+            <w:tcW w:w="3400" w:type="dxa"/>
+            <w:tcBorders>
+              <w:top w:val="single" w:sz="4" w:space="0" w:color="000000"/>
+              <w:left w:val="single" w:sz="4" w:space="0" w:color="000000"/>
+              <w:bottom w:val="single" w:sz="4" w:space="0" w:color="000000"/>
+              <w:right w:val="single" w:sz="4" w:space="0" w:color="000000"/>
+            </w:tcBorders>
+            <w:shd w:val="clear" w:color="auto" w:fill="auto"/>
+            <w:tcMar>
+              <w:top w:w="0" w:type="dxa"/>
+              <w:left w:w="70" w:type="dxa"/>
+              <w:bottom w:w="0" w:type="dxa"/>
+              <w:right w:w="70" w:type="dxa"/>
+            </w:tcMar>
+          </w:tcPr>
+          <w:p>
+            <w:pPr>
+              <w:jc w:val="center"/>
+              <w:rPr>
+                <w:b/>
+                <w:bCs/>
+              </w:rPr>
+            </w:pPr>
+            <w:r>
+              <w:rPr>
+                <w:b/>
+                <w:bCs/>
+              </w:rPr>
+              <w:t>Disponível em PC</w:t>
+            </w:r>
+          </w:p>
+        </w:tc>
+        <w:tc>
+          <w:tcPr>
+            <w:tcW w:w="1700" w:type="dxa"/>
+            <w:tcBorders>
+              <w:top w:val="single" w:sz="4" w:space="0" w:color="000000"/>
+              <w:left w:val="single" w:sz="4" w:space="0" w:color="000000"/>
+              <w:bottom w:val="single" w:sz="4" w:space="0" w:color="000000"/>
+              <w:right w:val="single" w:sz="4" w:space="0" w:color="000000"/>
+            </w:tcBorders>
+            <w:shd w:val="clear" w:color="auto" w:fill="auto"/>
+            <w:tcMar>
+              <w:top w:w="0" w:type="dxa"/>
+              <w:left w:w="70" w:type="dxa"/>
+              <w:bottom w:w="0" w:type="dxa"/>
+              <w:right w:w="70" w:type="dxa"/>
+            </w:tcMar>
+          </w:tcPr>
+          <w:p>
+            <w:pPr>
+              <w:jc w:val="center"/>
+            </w:pPr>
+            <w:r>
+              <w:t>X</w:t>
+            </w:r>
+          </w:p>
+        </w:tc>
+        <w:tc>
+          <w:tcPr>
+            <w:tcW w:w="1700" w:type="dxa"/>
+            <w:tcBorders>
+              <w:top w:val="single" w:sz="4" w:space="0" w:color="000000"/>
+              <w:left w:val="single" w:sz="4" w:space="0" w:color="000000"/>
+              <w:bottom w:val="single" w:sz="4" w:space="0" w:color="000000"/>
+              <w:right w:val="single" w:sz="4" w:space="0" w:color="000000"/>
+            </w:tcBorders>
+            <w:shd w:val="clear" w:color="auto" w:fill="auto"/>
+            <w:tcMar>
+              <w:top w:w="0" w:type="dxa"/>
+              <w:left w:w="70" w:type="dxa"/>
+              <w:bottom w:w="0" w:type="dxa"/>
+              <w:right w:w="70" w:type="dxa"/>
+            </w:tcMar>
+          </w:tcPr>
+          <w:p>
+            <w:pPr>
+              <w:jc w:val="center"/>
+            </w:pPr>
+            <w:r>
+              <w:t>X</w:t>
+            </w:r>
+          </w:p>
+        </w:tc>
+        <w:tc>
+          <w:tcPr>
+            <w:tcW w:w="1699" w:type="dxa"/>
+            <w:tcBorders>
+              <w:top w:val="single" w:sz="4" w:space="0" w:color="000000"/>
+              <w:left w:val="single" w:sz="4" w:space="0" w:color="000000"/>
+              <w:bottom w:val="single" w:sz="4" w:space="0" w:color="000000"/>
+              <w:right w:val="single" w:sz="4" w:space="0" w:color="000000"/>
+            </w:tcBorders>
+            <w:shd w:val="clear" w:color="auto" w:fill="auto"/>
+            <w:tcMar>
+              <w:top w:w="0" w:type="dxa"/>
+              <w:left w:w="10" w:type="dxa"/>
+              <w:bottom w:w="0" w:type="dxa"/>
+              <w:right w:w="10" w:type="dxa"/>
+            </w:tcMar>
+          </w:tcPr>
+          <w:p>
+            <w:pPr>
+              <w:jc w:val="center"/>
+            </w:pPr>
+            <w:r>
+              <w:t>X</w:t>
+            </w:r>
+          </w:p>
+        </w:tc>
+      </w:tr>
+      <w:tr>
+        <w:tblPrEx>
+          <w:tblCellMar>
+            <w:top w:w="0" w:type="dxa"/>
+            <w:bottom w:w="0" w:type="dxa"/>
+          </w:tblCellMar>
+        </w:tblPrEx>
+        <w:trPr>
+          <w:trHeight w:val="59"/>
+        </w:trPr>
+        <w:tc>
+          <w:tcPr>
+            <w:tcW w:w="3400" w:type="dxa"/>
+            <w:tcBorders>
+              <w:top w:val="single" w:sz="4" w:space="0" w:color="000000"/>
+              <w:left w:val="single" w:sz="4" w:space="0" w:color="000000"/>
+              <w:bottom w:val="single" w:sz="4" w:space="0" w:color="000000"/>
+              <w:right w:val="single" w:sz="4" w:space="0" w:color="000000"/>
+            </w:tcBorders>
+            <w:shd w:val="clear" w:color="auto" w:fill="auto"/>
+            <w:tcMar>
+              <w:top w:w="0" w:type="dxa"/>
+              <w:left w:w="70" w:type="dxa"/>
+              <w:bottom w:w="0" w:type="dxa"/>
+              <w:right w:w="70" w:type="dxa"/>
+            </w:tcMar>
+          </w:tcPr>
+          <w:p>
+            <w:pPr>
+              <w:jc w:val="center"/>
+              <w:rPr>
+                <w:b/>
+                <w:bCs/>
+              </w:rPr>
+            </w:pPr>
+            <w:r>
+              <w:rPr>
+                <w:b/>
+                <w:bCs/>
+              </w:rPr>
+              <w:t>Procurar por Indústrias (Produtor, Fotógrafo, etc…)</w:t>
+            </w:r>
+          </w:p>
+        </w:tc>
+        <w:tc>
+          <w:tcPr>
+            <w:tcW w:w="1700" w:type="dxa"/>
+            <w:tcBorders>
+              <w:top w:val="single" w:sz="4" w:space="0" w:color="000000"/>
+              <w:left w:val="single" w:sz="4" w:space="0" w:color="000000"/>
+              <w:bottom w:val="single" w:sz="4" w:space="0" w:color="000000"/>
+              <w:right w:val="single" w:sz="4" w:space="0" w:color="000000"/>
+            </w:tcBorders>
+            <w:shd w:val="clear" w:color="auto" w:fill="auto"/>
+            <w:tcMar>
+              <w:top w:w="0" w:type="dxa"/>
+              <w:left w:w="70" w:type="dxa"/>
+              <w:bottom w:w="0" w:type="dxa"/>
+              <w:right w:w="70" w:type="dxa"/>
+            </w:tcMar>
+          </w:tcPr>
+          <w:p>
+            <w:pPr>
+              <w:jc w:val="center"/>
+            </w:pPr>
+            <w:r>
+              <w:t>X</w:t>
+            </w:r>
+          </w:p>
+        </w:tc>
+        <w:tc>
+          <w:tcPr>
+            <w:tcW w:w="1700" w:type="dxa"/>
+            <w:tcBorders>
+              <w:top w:val="single" w:sz="4" w:space="0" w:color="000000"/>
+              <w:left w:val="single" w:sz="4" w:space="0" w:color="000000"/>
+              <w:bottom w:val="single" w:sz="4" w:space="0" w:color="000000"/>
+              <w:right w:val="single" w:sz="4" w:space="0" w:color="000000"/>
+            </w:tcBorders>
+            <w:shd w:val="clear" w:color="auto" w:fill="auto"/>
+            <w:tcMar>
+              <w:top w:w="0" w:type="dxa"/>
+              <w:left w:w="70" w:type="dxa"/>
+              <w:bottom w:w="0" w:type="dxa"/>
+              <w:right w:w="70" w:type="dxa"/>
+            </w:tcMar>
+          </w:tcPr>
+          <w:p>
+            <w:pPr>
+              <w:jc w:val="center"/>
+            </w:pPr>
+            <w:r>
+              <w:t>X</w:t>
+            </w:r>
+          </w:p>
+        </w:tc>
+        <w:tc>
+          <w:tcPr>
+            <w:tcW w:w="1699" w:type="dxa"/>
+            <w:tcBorders>
+              <w:top w:val="single" w:sz="4" w:space="0" w:color="000000"/>
+              <w:left w:val="single" w:sz="4" w:space="0" w:color="000000"/>
+              <w:bottom w:val="single" w:sz="4" w:space="0" w:color="000000"/>
+              <w:right w:val="single" w:sz="4" w:space="0" w:color="000000"/>
+            </w:tcBorders>
+            <w:shd w:val="clear" w:color="auto" w:fill="auto"/>
+            <w:tcMar>
+              <w:top w:w="0" w:type="dxa"/>
+              <w:left w:w="10" w:type="dxa"/>
+              <w:bottom w:w="0" w:type="dxa"/>
+              <w:right w:w="10" w:type="dxa"/>
+            </w:tcMar>
+          </w:tcPr>
+          <w:p>
+            <w:pPr>
+              <w:jc w:val="center"/>
+            </w:pPr>
+          </w:p>
+        </w:tc>
+      </w:tr>
+      <w:tr>
+        <w:tblPrEx>
+          <w:tblCellMar>
+            <w:top w:w="0" w:type="dxa"/>
+            <w:bottom w:w="0" w:type="dxa"/>
+          </w:tblCellMar>
+        </w:tblPrEx>
+        <w:trPr>
+          <w:trHeight w:val="59"/>
+        </w:trPr>
+        <w:tc>
+          <w:tcPr>
+            <w:tcW w:w="3400" w:type="dxa"/>
+            <w:tcBorders>
+              <w:top w:val="single" w:sz="4" w:space="0" w:color="000000"/>
+              <w:left w:val="single" w:sz="4" w:space="0" w:color="000000"/>
+              <w:bottom w:val="single" w:sz="4" w:space="0" w:color="000000"/>
+              <w:right w:val="single" w:sz="4" w:space="0" w:color="000000"/>
+            </w:tcBorders>
+            <w:shd w:val="clear" w:color="auto" w:fill="auto"/>
+            <w:tcMar>
+              <w:top w:w="0" w:type="dxa"/>
+              <w:left w:w="70" w:type="dxa"/>
+              <w:bottom w:w="0" w:type="dxa"/>
+              <w:right w:w="70" w:type="dxa"/>
+            </w:tcMar>
+          </w:tcPr>
+          <w:p>
+            <w:pPr>
+              <w:jc w:val="center"/>
+              <w:rPr>
+                <w:b/>
+                <w:bCs/>
+              </w:rPr>
+            </w:pPr>
+            <w:r>
+              <w:rPr>
+                <w:b/>
+                <w:bCs/>
+              </w:rPr>
+              <w:t>Fazer Upload de Músicas</w:t>
+            </w:r>
+          </w:p>
+        </w:tc>
+        <w:tc>
+          <w:tcPr>
+            <w:tcW w:w="1700" w:type="dxa"/>
+            <w:tcBorders>
+              <w:top w:val="single" w:sz="4" w:space="0" w:color="000000"/>
+              <w:left w:val="single" w:sz="4" w:space="0" w:color="000000"/>
+              <w:bottom w:val="single" w:sz="4" w:space="0" w:color="000000"/>
+              <w:right w:val="single" w:sz="4" w:space="0" w:color="000000"/>
+            </w:tcBorders>
+            <w:shd w:val="clear" w:color="auto" w:fill="auto"/>
+            <w:tcMar>
+              <w:top w:w="0" w:type="dxa"/>
+              <w:left w:w="70" w:type="dxa"/>
+              <w:bottom w:w="0" w:type="dxa"/>
+              <w:right w:w="70" w:type="dxa"/>
+            </w:tcMar>
+          </w:tcPr>
+          <w:p>
+            <w:pPr>
+              <w:jc w:val="center"/>
+            </w:pPr>
+            <w:r>
+              <w:t>X</w:t>
+            </w:r>
+          </w:p>
+        </w:tc>
+        <w:tc>
+          <w:tcPr>
+            <w:tcW w:w="1700" w:type="dxa"/>
+            <w:tcBorders>
+              <w:top w:val="single" w:sz="4" w:space="0" w:color="000000"/>
+              <w:left w:val="single" w:sz="4" w:space="0" w:color="000000"/>
+              <w:bottom w:val="single" w:sz="4" w:space="0" w:color="000000"/>
+              <w:right w:val="single" w:sz="4" w:space="0" w:color="000000"/>
+            </w:tcBorders>
+            <w:shd w:val="clear" w:color="auto" w:fill="auto"/>
+            <w:tcMar>
+              <w:top w:w="0" w:type="dxa"/>
+              <w:left w:w="70" w:type="dxa"/>
+              <w:bottom w:w="0" w:type="dxa"/>
+              <w:right w:w="70" w:type="dxa"/>
+            </w:tcMar>
+          </w:tcPr>
+          <w:p>
+            <w:pPr>
+              <w:jc w:val="center"/>
+            </w:pPr>
+            <w:r>
+              <w:t>X</w:t>
+            </w:r>
+          </w:p>
+        </w:tc>
+        <w:tc>
+          <w:tcPr>
+            <w:tcW w:w="1699" w:type="dxa"/>
+            <w:tcBorders>
+              <w:top w:val="single" w:sz="4" w:space="0" w:color="000000"/>
+              <w:left w:val="single" w:sz="4" w:space="0" w:color="000000"/>
+              <w:bottom w:val="single" w:sz="4" w:space="0" w:color="000000"/>
+              <w:right w:val="single" w:sz="4" w:space="0" w:color="000000"/>
+            </w:tcBorders>
+            <w:shd w:val="clear" w:color="auto" w:fill="auto"/>
+            <w:tcMar>
+              <w:top w:w="0" w:type="dxa"/>
+              <w:left w:w="10" w:type="dxa"/>
+              <w:bottom w:w="0" w:type="dxa"/>
+              <w:right w:w="10" w:type="dxa"/>
+            </w:tcMar>
+          </w:tcPr>
+          <w:p>
+            <w:pPr>
+              <w:jc w:val="center"/>
+            </w:pPr>
+          </w:p>
+        </w:tc>
+      </w:tr>
+      <w:tr>
+        <w:tblPrEx>
+          <w:tblCellMar>
+            <w:top w:w="0" w:type="dxa"/>
+            <w:bottom w:w="0" w:type="dxa"/>
+          </w:tblCellMar>
+        </w:tblPrEx>
+        <w:trPr>
+          <w:trHeight w:val="59"/>
+        </w:trPr>
+        <w:tc>
+          <w:tcPr>
+            <w:tcW w:w="3400" w:type="dxa"/>
+            <w:tcBorders>
+              <w:top w:val="single" w:sz="4" w:space="0" w:color="000000"/>
+              <w:left w:val="single" w:sz="4" w:space="0" w:color="000000"/>
+              <w:bottom w:val="single" w:sz="4" w:space="0" w:color="000000"/>
+              <w:right w:val="single" w:sz="4" w:space="0" w:color="000000"/>
+            </w:tcBorders>
+            <w:shd w:val="clear" w:color="auto" w:fill="auto"/>
+            <w:tcMar>
+              <w:top w:w="0" w:type="dxa"/>
+              <w:left w:w="70" w:type="dxa"/>
+              <w:bottom w:w="0" w:type="dxa"/>
+              <w:right w:w="70" w:type="dxa"/>
+            </w:tcMar>
+          </w:tcPr>
+          <w:p>
+            <w:pPr>
+              <w:jc w:val="center"/>
+              <w:rPr>
+                <w:b/>
+                <w:bCs/>
+              </w:rPr>
+            </w:pPr>
+            <w:r>
+              <w:rPr>
+                <w:b/>
+                <w:bCs/>
+              </w:rPr>
+              <w:t>Site Organizado e Simples</w:t>
+            </w:r>
+          </w:p>
+        </w:tc>
+        <w:tc>
+          <w:tcPr>
+            <w:tcW w:w="1700" w:type="dxa"/>
+            <w:tcBorders>
+              <w:top w:val="single" w:sz="4" w:space="0" w:color="000000"/>
+              <w:left w:val="single" w:sz="4" w:space="0" w:color="000000"/>
+              <w:bottom w:val="single" w:sz="4" w:space="0" w:color="000000"/>
+              <w:right w:val="single" w:sz="4" w:space="0" w:color="000000"/>
+            </w:tcBorders>
+            <w:shd w:val="clear" w:color="auto" w:fill="auto"/>
+            <w:tcMar>
+              <w:top w:w="0" w:type="dxa"/>
+              <w:left w:w="70" w:type="dxa"/>
+              <w:bottom w:w="0" w:type="dxa"/>
+              <w:right w:w="70" w:type="dxa"/>
+            </w:tcMar>
+          </w:tcPr>
+          <w:p>
+            <w:pPr>
+              <w:jc w:val="center"/>
+            </w:pPr>
+            <w:r>
+              <w:t>X</w:t>
+            </w:r>
+          </w:p>
+        </w:tc>
+        <w:tc>
+          <w:tcPr>
+            <w:tcW w:w="1700" w:type="dxa"/>
+            <w:tcBorders>
+              <w:top w:val="single" w:sz="4" w:space="0" w:color="000000"/>
+              <w:left w:val="single" w:sz="4" w:space="0" w:color="000000"/>
+              <w:bottom w:val="single" w:sz="4" w:space="0" w:color="000000"/>
+              <w:right w:val="single" w:sz="4" w:space="0" w:color="000000"/>
+            </w:tcBorders>
+            <w:shd w:val="clear" w:color="auto" w:fill="auto"/>
             <w:tcMar>
               <w:top w:w="0" w:type="dxa"/>
               <w:left w:w="70" w:type="dxa"/>
@@ -5961,131 +6522,19 @@
         </w:tc>
         <w:tc>
           <w:tcPr>
-            <w:tcW w:w="1771" w:type="dxa"/>
+            <w:tcW w:w="1699" w:type="dxa"/>
             <w:tcBorders>
               <w:top w:val="single" w:sz="4" w:space="0" w:color="000000"/>
               <w:left w:val="single" w:sz="4" w:space="0" w:color="000000"/>
               <w:bottom w:val="single" w:sz="4" w:space="0" w:color="000000"/>
               <w:right w:val="single" w:sz="4" w:space="0" w:color="000000"/>
             </w:tcBorders>
+            <w:shd w:val="clear" w:color="auto" w:fill="auto"/>
             <w:tcMar>
               <w:top w:w="0" w:type="dxa"/>
-              <w:left w:w="70" w:type="dxa"/>
+              <w:left w:w="10" w:type="dxa"/>
               <w:bottom w:w="0" w:type="dxa"/>
-              <w:right w:w="70" w:type="dxa"/>
-            </w:tcMar>
-            <w:hideMark/>
-          </w:tcPr>
-          <w:p>
-            <w:pPr>
-              <w:jc w:val="center"/>
-            </w:pPr>
-            <w:r>
-              <w:t>X</w:t>
-            </w:r>
-          </w:p>
-        </w:tc>
-      </w:tr>
-      <w:tr>
-        <w:trPr>
-          <w:trHeight w:val="59"/>
-        </w:trPr>
-        <w:tc>
-          <w:tcPr>
-            <w:tcW w:w="2547" w:type="dxa"/>
-            <w:tcBorders>
-              <w:top w:val="single" w:sz="4" w:space="0" w:color="000000"/>
-              <w:left w:val="single" w:sz="4" w:space="0" w:color="000000"/>
-              <w:bottom w:val="single" w:sz="4" w:space="0" w:color="000000"/>
-              <w:right w:val="single" w:sz="4" w:space="0" w:color="000000"/>
-            </w:tcBorders>
-            <w:tcMar>
-              <w:top w:w="0" w:type="dxa"/>
-              <w:left w:w="70" w:type="dxa"/>
-              <w:bottom w:w="0" w:type="dxa"/>
-              <w:right w:w="70" w:type="dxa"/>
-            </w:tcMar>
-            <w:hideMark/>
-          </w:tcPr>
-          <w:p>
-            <w:pPr>
-              <w:jc w:val="center"/>
-              <w:rPr>
-                <w:b/>
-                <w:bCs/>
-              </w:rPr>
-            </w:pPr>
-            <w:r>
-              <w:rPr>
-                <w:b/>
-                <w:bCs/>
-              </w:rPr>
-              <w:t>Procurar por Interesses</w:t>
-            </w:r>
-          </w:p>
-        </w:tc>
-        <w:tc>
-          <w:tcPr>
-            <w:tcW w:w="1843" w:type="dxa"/>
-            <w:tcBorders>
-              <w:top w:val="single" w:sz="4" w:space="0" w:color="000000"/>
-              <w:left w:val="single" w:sz="4" w:space="0" w:color="000000"/>
-              <w:bottom w:val="single" w:sz="4" w:space="0" w:color="000000"/>
-              <w:right w:val="single" w:sz="4" w:space="0" w:color="000000"/>
-            </w:tcBorders>
-            <w:tcMar>
-              <w:top w:w="0" w:type="dxa"/>
-              <w:left w:w="70" w:type="dxa"/>
-              <w:bottom w:w="0" w:type="dxa"/>
-              <w:right w:w="70" w:type="dxa"/>
-            </w:tcMar>
-            <w:hideMark/>
-          </w:tcPr>
-          <w:p>
-            <w:pPr>
-              <w:jc w:val="center"/>
-            </w:pPr>
-            <w:r>
-              <w:t>X</w:t>
-            </w:r>
-          </w:p>
-        </w:tc>
-        <w:tc>
-          <w:tcPr>
-            <w:tcW w:w="1842" w:type="dxa"/>
-            <w:tcBorders>
-              <w:top w:val="single" w:sz="4" w:space="0" w:color="000000"/>
-              <w:left w:val="single" w:sz="4" w:space="0" w:color="000000"/>
-              <w:bottom w:val="single" w:sz="4" w:space="0" w:color="000000"/>
-              <w:right w:val="single" w:sz="4" w:space="0" w:color="000000"/>
-            </w:tcBorders>
-            <w:tcMar>
-              <w:top w:w="0" w:type="dxa"/>
-              <w:left w:w="70" w:type="dxa"/>
-              <w:bottom w:w="0" w:type="dxa"/>
-              <w:right w:w="70" w:type="dxa"/>
-            </w:tcMar>
-          </w:tcPr>
-          <w:p>
-            <w:pPr>
-              <w:jc w:val="center"/>
-            </w:pPr>
-          </w:p>
-        </w:tc>
-        <w:tc>
-          <w:tcPr>
-            <w:tcW w:w="1771" w:type="dxa"/>
-            <w:tcBorders>
-              <w:top w:val="single" w:sz="4" w:space="0" w:color="000000"/>
-              <w:left w:val="single" w:sz="4" w:space="0" w:color="000000"/>
-              <w:bottom w:val="single" w:sz="4" w:space="0" w:color="000000"/>
-              <w:right w:val="single" w:sz="4" w:space="0" w:color="000000"/>
-            </w:tcBorders>
-            <w:tcMar>
-              <w:top w:w="0" w:type="dxa"/>
-              <w:left w:w="70" w:type="dxa"/>
-              <w:bottom w:w="0" w:type="dxa"/>
-              <w:right w:w="70" w:type="dxa"/>
+              <w:right w:w="10" w:type="dxa"/>
             </w:tcMar>
           </w:tcPr>
           <w:p>
@@ -6095,233 +6544,6 @@
           </w:p>
         </w:tc>
       </w:tr>
-      <w:tr>
-        <w:trPr>
-          <w:trHeight w:val="59"/>
-        </w:trPr>
-        <w:tc>
-          <w:tcPr>
-            <w:tcW w:w="2547" w:type="dxa"/>
-            <w:tcBorders>
-              <w:top w:val="single" w:sz="4" w:space="0" w:color="000000"/>
-              <w:left w:val="single" w:sz="4" w:space="0" w:color="000000"/>
-              <w:bottom w:val="single" w:sz="4" w:space="0" w:color="000000"/>
-              <w:right w:val="single" w:sz="4" w:space="0" w:color="000000"/>
-            </w:tcBorders>
-            <w:tcMar>
-              <w:top w:w="0" w:type="dxa"/>
-              <w:left w:w="70" w:type="dxa"/>
-              <w:bottom w:w="0" w:type="dxa"/>
-              <w:right w:w="70" w:type="dxa"/>
-            </w:tcMar>
-            <w:hideMark/>
-          </w:tcPr>
-          <w:p>
-            <w:pPr>
-              <w:jc w:val="center"/>
-              <w:rPr>
-                <w:b/>
-                <w:bCs/>
-              </w:rPr>
-            </w:pPr>
-            <w:r>
-              <w:rPr>
-                <w:b/>
-                <w:bCs/>
-              </w:rPr>
-              <w:t>Trocar de Localização se for viajar (Grátis)</w:t>
-            </w:r>
-          </w:p>
-        </w:tc>
-        <w:tc>
-          <w:tcPr>
-            <w:tcW w:w="1843" w:type="dxa"/>
-            <w:tcBorders>
-              <w:top w:val="single" w:sz="4" w:space="0" w:color="000000"/>
-              <w:left w:val="single" w:sz="4" w:space="0" w:color="000000"/>
-              <w:bottom w:val="single" w:sz="4" w:space="0" w:color="000000"/>
-              <w:right w:val="single" w:sz="4" w:space="0" w:color="000000"/>
-            </w:tcBorders>
-            <w:tcMar>
-              <w:top w:w="0" w:type="dxa"/>
-              <w:left w:w="70" w:type="dxa"/>
-              <w:bottom w:w="0" w:type="dxa"/>
-              <w:right w:w="70" w:type="dxa"/>
-            </w:tcMar>
-            <w:hideMark/>
-          </w:tcPr>
-          <w:p>
-            <w:pPr>
-              <w:jc w:val="center"/>
-            </w:pPr>
-            <w:r>
-              <w:t>X</w:t>
-            </w:r>
-          </w:p>
-        </w:tc>
-        <w:tc>
-          <w:tcPr>
-            <w:tcW w:w="1842" w:type="dxa"/>
-            <w:tcBorders>
-              <w:top w:val="single" w:sz="4" w:space="0" w:color="000000"/>
-              <w:left w:val="single" w:sz="4" w:space="0" w:color="000000"/>
-              <w:bottom w:val="single" w:sz="4" w:space="0" w:color="000000"/>
-              <w:right w:val="single" w:sz="4" w:space="0" w:color="000000"/>
-            </w:tcBorders>
-            <w:tcMar>
-              <w:top w:w="0" w:type="dxa"/>
-              <w:left w:w="70" w:type="dxa"/>
-              <w:bottom w:w="0" w:type="dxa"/>
-              <w:right w:w="70" w:type="dxa"/>
-            </w:tcMar>
-          </w:tcPr>
-          <w:p>
-            <w:pPr>
-              <w:jc w:val="center"/>
-            </w:pPr>
-          </w:p>
-        </w:tc>
-        <w:tc>
-          <w:tcPr>
-            <w:tcW w:w="1771" w:type="dxa"/>
-            <w:tcBorders>
-              <w:top w:val="single" w:sz="4" w:space="0" w:color="000000"/>
-              <w:left w:val="single" w:sz="4" w:space="0" w:color="000000"/>
-              <w:bottom w:val="single" w:sz="4" w:space="0" w:color="000000"/>
-              <w:right w:val="single" w:sz="4" w:space="0" w:color="000000"/>
-            </w:tcBorders>
-            <w:tcMar>
-              <w:top w:w="0" w:type="dxa"/>
-              <w:left w:w="70" w:type="dxa"/>
-              <w:bottom w:w="0" w:type="dxa"/>
-              <w:right w:w="70" w:type="dxa"/>
-            </w:tcMar>
-          </w:tcPr>
-          <w:p>
-            <w:pPr>
-              <w:jc w:val="center"/>
-            </w:pPr>
-          </w:p>
-        </w:tc>
-      </w:tr>
-      <w:tr>
-        <w:trPr>
-          <w:trHeight w:val="59"/>
-        </w:trPr>
-        <w:tc>
-          <w:tcPr>
-            <w:tcW w:w="2547" w:type="dxa"/>
-            <w:tcBorders>
-              <w:top w:val="single" w:sz="4" w:space="0" w:color="000000"/>
-              <w:left w:val="single" w:sz="4" w:space="0" w:color="000000"/>
-              <w:bottom w:val="single" w:sz="4" w:space="0" w:color="000000"/>
-              <w:right w:val="single" w:sz="4" w:space="0" w:color="000000"/>
-            </w:tcBorders>
-            <w:tcMar>
-              <w:top w:w="0" w:type="dxa"/>
-              <w:left w:w="70" w:type="dxa"/>
-              <w:bottom w:w="0" w:type="dxa"/>
-              <w:right w:w="70" w:type="dxa"/>
-            </w:tcMar>
-            <w:hideMark/>
-          </w:tcPr>
-          <w:p>
-            <w:pPr>
-              <w:jc w:val="center"/>
-              <w:rPr>
-                <w:b/>
-                <w:bCs/>
-              </w:rPr>
-            </w:pPr>
-            <w:proofErr w:type="spellStart"/>
-            <w:r>
-              <w:rPr>
-                <w:b/>
-                <w:bCs/>
-              </w:rPr>
-              <w:t>Disponivel</w:t>
-            </w:r>
-            <w:proofErr w:type="spellEnd"/>
-            <w:r>
-              <w:rPr>
-                <w:b/>
-                <w:bCs/>
-              </w:rPr>
-              <w:t xml:space="preserve"> em PC</w:t>
-            </w:r>
-          </w:p>
-        </w:tc>
-        <w:tc>
-          <w:tcPr>
-            <w:tcW w:w="1843" w:type="dxa"/>
-            <w:tcBorders>
-              <w:top w:val="single" w:sz="4" w:space="0" w:color="000000"/>
-              <w:left w:val="single" w:sz="4" w:space="0" w:color="000000"/>
-              <w:bottom w:val="single" w:sz="4" w:space="0" w:color="000000"/>
-              <w:right w:val="single" w:sz="4" w:space="0" w:color="000000"/>
-            </w:tcBorders>
-            <w:tcMar>
-              <w:top w:w="0" w:type="dxa"/>
-              <w:left w:w="70" w:type="dxa"/>
-              <w:bottom w:w="0" w:type="dxa"/>
-              <w:right w:w="70" w:type="dxa"/>
-            </w:tcMar>
-          </w:tcPr>
-          <w:p>
-            <w:pPr>
-              <w:jc w:val="center"/>
-            </w:pPr>
-          </w:p>
-        </w:tc>
-        <w:tc>
-          <w:tcPr>
-            <w:tcW w:w="1842" w:type="dxa"/>
-            <w:tcBorders>
-              <w:top w:val="single" w:sz="4" w:space="0" w:color="000000"/>
-              <w:left w:val="single" w:sz="4" w:space="0" w:color="000000"/>
-              <w:bottom w:val="single" w:sz="4" w:space="0" w:color="000000"/>
-              <w:right w:val="single" w:sz="4" w:space="0" w:color="000000"/>
-            </w:tcBorders>
-            <w:tcMar>
-              <w:top w:w="0" w:type="dxa"/>
-              <w:left w:w="70" w:type="dxa"/>
-              <w:bottom w:w="0" w:type="dxa"/>
-              <w:right w:w="70" w:type="dxa"/>
-            </w:tcMar>
-          </w:tcPr>
-          <w:p>
-            <w:pPr>
-              <w:jc w:val="center"/>
-            </w:pPr>
-          </w:p>
-        </w:tc>
-        <w:tc>
-          <w:tcPr>
-            <w:tcW w:w="1771" w:type="dxa"/>
-            <w:tcBorders>
-              <w:top w:val="single" w:sz="4" w:space="0" w:color="000000"/>
-              <w:left w:val="single" w:sz="4" w:space="0" w:color="000000"/>
-              <w:bottom w:val="single" w:sz="4" w:space="0" w:color="000000"/>
-              <w:right w:val="single" w:sz="4" w:space="0" w:color="000000"/>
-            </w:tcBorders>
-            <w:tcMar>
-              <w:top w:w="0" w:type="dxa"/>
-              <w:left w:w="70" w:type="dxa"/>
-              <w:bottom w:w="0" w:type="dxa"/>
-              <w:right w:w="70" w:type="dxa"/>
-            </w:tcMar>
-            <w:hideMark/>
-          </w:tcPr>
-          <w:p>
-            <w:pPr>
-              <w:jc w:val="center"/>
-            </w:pPr>
-            <w:r>
-              <w:t>X</w:t>
-            </w:r>
-          </w:p>
-        </w:tc>
-      </w:tr>
     </w:tbl>
     <w:p>
       <w:pPr>
@@ -6331,6 +6553,8 @@
           <w:szCs w:val="20"/>
         </w:rPr>
       </w:pPr>
+      <w:bookmarkStart w:id="0" w:name="_GoBack"/>
+      <w:bookmarkEnd w:id="0"/>
     </w:p>
     <w:p>
       <w:pPr>
@@ -7181,6 +7405,7 @@
     <w:lsdException w:name="HTML Sample" w:semiHidden="1" w:unhideWhenUsed="1"/>
     <w:lsdException w:name="HTML Typewriter" w:semiHidden="1" w:unhideWhenUsed="1"/>
     <w:lsdException w:name="HTML Variable" w:semiHidden="1" w:unhideWhenUsed="1"/>
+    <w:lsdException w:name="Normal Table" w:semiHidden="1" w:unhideWhenUsed="1"/>
     <w:lsdException w:name="annotation subject" w:semiHidden="1" w:unhideWhenUsed="1"/>
     <w:lsdException w:name="No List" w:semiHidden="1" w:unhideWhenUsed="1"/>
     <w:lsdException w:name="Outline List 1" w:semiHidden="1" w:unhideWhenUsed="1"/>
@@ -7226,9 +7451,11 @@
     <w:lsdException w:name="Table Subtle 1" w:semiHidden="1" w:unhideWhenUsed="1"/>
     <w:lsdException w:name="Table Subtle 2" w:semiHidden="1" w:unhideWhenUsed="1"/>
     <w:lsdException w:name="Table Web 1" w:semiHidden="1" w:unhideWhenUsed="1"/>
+    <w:lsdException w:name="Table Web 2" w:semiHidden="1" w:unhideWhenUsed="1"/>
     <w:lsdException w:name="Table Web 3" w:semiHidden="1" w:unhideWhenUsed="1"/>
     <w:lsdException w:name="Balloon Text" w:semiHidden="1" w:unhideWhenUsed="1"/>
     <w:lsdException w:name="Table Grid" w:uiPriority="59"/>
+    <w:lsdException w:name="Table Theme" w:semiHidden="1" w:unhideWhenUsed="1"/>
     <w:lsdException w:name="Placeholder Text" w:semiHidden="1" w:unhideWhenUsed="1"/>
     <w:lsdException w:name="No Spacing" w:qFormat="1"/>
     <w:lsdException w:name="Light Shading"/>

</xml_diff>

<commit_message>
Ponto 5 e 7
</commit_message>
<xml_diff>
--- a/Proposta_Projeto.docx
+++ b/Proposta_Projeto.docx
@@ -1102,27 +1102,7 @@
           <w:sz w:val="20"/>
           <w:szCs w:val="19"/>
         </w:rPr>
-        <w:t xml:space="preserve">cruzando-as assim a partir dos géneros e </w:t>
-      </w:r>
-      <w:proofErr w:type="gramStart"/>
-      <w:r>
-        <w:rPr>
-          <w:rFonts w:ascii="Trebuchet MS" w:hAnsi="Trebuchet MS" w:cs="Helvetica"/>
-          <w:color w:val="000000"/>
-          <w:sz w:val="20"/>
-          <w:szCs w:val="19"/>
-        </w:rPr>
-        <w:t>musicas</w:t>
-      </w:r>
-      <w:proofErr w:type="gramEnd"/>
-      <w:r>
-        <w:rPr>
-          <w:rFonts w:ascii="Trebuchet MS" w:hAnsi="Trebuchet MS" w:cs="Helvetica"/>
-          <w:color w:val="000000"/>
-          <w:sz w:val="20"/>
-          <w:szCs w:val="19"/>
-        </w:rPr>
-        <w:t xml:space="preserve"> favoritas delas. </w:t>
+        <w:t xml:space="preserve">cruzando-as assim a partir dos géneros e musicas favoritas delas. </w:t>
       </w:r>
     </w:p>
     <w:p>
@@ -1299,9 +1279,8 @@
           <w:sz w:val="20"/>
           <w:szCs w:val="19"/>
         </w:rPr>
-        <w:t xml:space="preserve">onde no mínimo </w:t>
-      </w:r>
-      <w:proofErr w:type="gramStart"/>
+        <w:t xml:space="preserve">onde no mínimo uma </w:t>
+      </w:r>
       <w:r>
         <w:rPr>
           <w:rFonts w:ascii="Trebuchet MS" w:hAnsi="Trebuchet MS" w:cs="Helvetica"/>
@@ -1309,26 +1288,7 @@
           <w:sz w:val="20"/>
           <w:szCs w:val="19"/>
         </w:rPr>
-        <w:t xml:space="preserve">uma </w:t>
-      </w:r>
-      <w:r>
-        <w:rPr>
-          <w:rFonts w:ascii="Trebuchet MS" w:hAnsi="Trebuchet MS" w:cs="Helvetica"/>
-          <w:color w:val="000000"/>
-          <w:sz w:val="20"/>
-          <w:szCs w:val="19"/>
-        </w:rPr>
-        <w:t>funcionalidades</w:t>
-      </w:r>
-      <w:proofErr w:type="gramEnd"/>
-      <w:r>
-        <w:rPr>
-          <w:rFonts w:ascii="Trebuchet MS" w:hAnsi="Trebuchet MS" w:cs="Helvetica"/>
-          <w:color w:val="000000"/>
-          <w:sz w:val="20"/>
-          <w:szCs w:val="19"/>
-        </w:rPr>
-        <w:t xml:space="preserve"> </w:t>
+        <w:t xml:space="preserve">funcionalidades </w:t>
       </w:r>
       <w:r>
         <w:rPr>
@@ -3519,7 +3479,95 @@
           <w:szCs w:val="20"/>
           <w:lang w:val="en-US"/>
         </w:rPr>
-        <w:t>Rede Social</w:t>
+        <w:t xml:space="preserve">Rede de </w:t>
+      </w:r>
+      <w:proofErr w:type="spellStart"/>
+      <w:r>
+        <w:rPr>
+          <w:rFonts w:ascii="Trebuchet MS" w:hAnsi="Trebuchet MS" w:cs="Helvetica"/>
+          <w:color w:val="000000"/>
+          <w:sz w:val="20"/>
+          <w:szCs w:val="20"/>
+          <w:lang w:val="en-US"/>
+        </w:rPr>
+        <w:t>Procura</w:t>
+      </w:r>
+      <w:proofErr w:type="spellEnd"/>
+      <w:r>
+        <w:rPr>
+          <w:rFonts w:ascii="Trebuchet MS" w:hAnsi="Trebuchet MS" w:cs="Helvetica"/>
+          <w:color w:val="000000"/>
+          <w:sz w:val="20"/>
+          <w:szCs w:val="20"/>
+          <w:lang w:val="en-US"/>
+        </w:rPr>
+        <w:t xml:space="preserve"> de </w:t>
+      </w:r>
+      <w:proofErr w:type="spellStart"/>
+      <w:r>
+        <w:rPr>
+          <w:rFonts w:ascii="Trebuchet MS" w:hAnsi="Trebuchet MS" w:cs="Helvetica"/>
+          <w:color w:val="000000"/>
+          <w:sz w:val="20"/>
+          <w:szCs w:val="20"/>
+          <w:lang w:val="en-US"/>
+        </w:rPr>
+        <w:t>Bandas</w:t>
+      </w:r>
+      <w:proofErr w:type="spellEnd"/>
+      <w:r>
+        <w:rPr>
+          <w:rFonts w:ascii="Trebuchet MS" w:hAnsi="Trebuchet MS" w:cs="Helvetica"/>
+          <w:color w:val="000000"/>
+          <w:sz w:val="20"/>
+          <w:szCs w:val="20"/>
+          <w:lang w:val="en-US"/>
+        </w:rPr>
+        <w:t xml:space="preserve"> / </w:t>
+      </w:r>
+      <w:proofErr w:type="spellStart"/>
+      <w:r>
+        <w:rPr>
+          <w:rFonts w:ascii="Trebuchet MS" w:hAnsi="Trebuchet MS" w:cs="Helvetica"/>
+          <w:color w:val="000000"/>
+          <w:sz w:val="20"/>
+          <w:szCs w:val="20"/>
+          <w:lang w:val="en-US"/>
+        </w:rPr>
+        <w:t>Trabalho</w:t>
+      </w:r>
+      <w:proofErr w:type="spellEnd"/>
+      <w:r>
+        <w:rPr>
+          <w:rFonts w:ascii="Trebuchet MS" w:hAnsi="Trebuchet MS" w:cs="Helvetica"/>
+          <w:color w:val="000000"/>
+          <w:sz w:val="20"/>
+          <w:szCs w:val="20"/>
+          <w:lang w:val="en-US"/>
+        </w:rPr>
+        <w:t xml:space="preserve"> </w:t>
+      </w:r>
+      <w:proofErr w:type="spellStart"/>
+      <w:r>
+        <w:rPr>
+          <w:rFonts w:ascii="Trebuchet MS" w:hAnsi="Trebuchet MS" w:cs="Helvetica"/>
+          <w:color w:val="000000"/>
+          <w:sz w:val="20"/>
+          <w:szCs w:val="20"/>
+          <w:lang w:val="en-US"/>
+        </w:rPr>
+        <w:t>relacionado</w:t>
+      </w:r>
+      <w:proofErr w:type="spellEnd"/>
+      <w:r>
+        <w:rPr>
+          <w:rFonts w:ascii="Trebuchet MS" w:hAnsi="Trebuchet MS" w:cs="Helvetica"/>
+          <w:color w:val="000000"/>
+          <w:sz w:val="20"/>
+          <w:szCs w:val="20"/>
+          <w:lang w:val="en-US"/>
+        </w:rPr>
+        <w:t xml:space="preserve"> com Música.</w:t>
       </w:r>
     </w:p>
     <w:p>
@@ -3576,6 +3624,16 @@
         </w:rPr>
         <w:t xml:space="preserve"> Android</w:t>
       </w:r>
+      <w:r>
+        <w:rPr>
+          <w:rFonts w:ascii="Trebuchet MS" w:hAnsi="Trebuchet MS" w:cs="Helvetica"/>
+          <w:color w:val="000000"/>
+          <w:sz w:val="20"/>
+          <w:szCs w:val="20"/>
+          <w:lang w:val="en-US"/>
+        </w:rPr>
+        <w:t>.</w:t>
+      </w:r>
     </w:p>
     <w:p>
       <w:pPr>
@@ -3631,6 +3689,16 @@
         <w:t>Cliente</w:t>
       </w:r>
       <w:proofErr w:type="spellEnd"/>
+      <w:r>
+        <w:rPr>
+          <w:rFonts w:ascii="Trebuchet MS" w:hAnsi="Trebuchet MS" w:cs="Helvetica"/>
+          <w:color w:val="000000"/>
+          <w:sz w:val="20"/>
+          <w:szCs w:val="20"/>
+          <w:lang w:val="en-US"/>
+        </w:rPr>
+        <w:t>.</w:t>
+      </w:r>
     </w:p>
     <w:p>
       <w:pPr>
@@ -3891,30 +3959,303 @@
       <w:r>
         <w:rPr>
           <w:rFonts w:ascii="Trebuchet MS" w:hAnsi="Trebuchet MS" w:cs="Helvetica"/>
+          <w:bCs/>
+          <w:color w:val="000000"/>
+          <w:sz w:val="20"/>
+          <w:szCs w:val="20"/>
+        </w:rPr>
+        <w:t>T1</w:t>
+      </w:r>
+      <w:r>
+        <w:rPr>
+          <w:rFonts w:ascii="Trebuchet MS" w:hAnsi="Trebuchet MS" w:cs="Helvetica"/>
+          <w:color w:val="000000"/>
+          <w:sz w:val="20"/>
+          <w:szCs w:val="20"/>
+        </w:rPr>
+        <w:t xml:space="preserve"> - Estudo do problema </w:t>
+      </w:r>
+      <w:r>
+        <w:rPr>
+          <w:rFonts w:ascii="Trebuchet MS" w:hAnsi="Trebuchet MS" w:cs="Helvetica"/>
+          <w:color w:val="000000"/>
+          <w:sz w:val="20"/>
+          <w:szCs w:val="20"/>
+        </w:rPr>
+        <w:t>– 2 semanas</w:t>
+      </w:r>
+    </w:p>
+    <w:p>
+      <w:pPr>
+        <w:widowControl w:val="0"/>
+        <w:tabs>
+          <w:tab w:val="left" w:pos="560"/>
+          <w:tab w:val="left" w:pos="1120"/>
+          <w:tab w:val="left" w:pos="1680"/>
+          <w:tab w:val="left" w:pos="2240"/>
+          <w:tab w:val="left" w:pos="2800"/>
+          <w:tab w:val="left" w:pos="3360"/>
+          <w:tab w:val="left" w:pos="3920"/>
+          <w:tab w:val="left" w:pos="4480"/>
+          <w:tab w:val="left" w:pos="5040"/>
+          <w:tab w:val="left" w:pos="5600"/>
+          <w:tab w:val="left" w:pos="6160"/>
+          <w:tab w:val="left" w:pos="6720"/>
+        </w:tabs>
+        <w:autoSpaceDE w:val="0"/>
+        <w:spacing w:after="0" w:line="360" w:lineRule="auto"/>
+        <w:rPr>
+          <w:rFonts w:ascii="Trebuchet MS" w:eastAsia="Times" w:hAnsi="Trebuchet MS" w:cs="Times"/>
+          <w:color w:val="000000"/>
+          <w:sz w:val="20"/>
+          <w:szCs w:val="20"/>
+        </w:rPr>
+      </w:pPr>
+      <w:r>
+        <w:rPr>
+          <w:rFonts w:ascii="Trebuchet MS" w:eastAsia="Times" w:hAnsi="Trebuchet MS" w:cs="Times"/>
+          <w:color w:val="000000"/>
+          <w:sz w:val="20"/>
+          <w:szCs w:val="20"/>
+        </w:rPr>
+        <w:t>T2 – Análise Concorrencial – 1 semana</w:t>
+      </w:r>
+    </w:p>
+    <w:p>
+      <w:pPr>
+        <w:widowControl w:val="0"/>
+        <w:tabs>
+          <w:tab w:val="left" w:pos="560"/>
+          <w:tab w:val="left" w:pos="1120"/>
+          <w:tab w:val="left" w:pos="1680"/>
+          <w:tab w:val="left" w:pos="2240"/>
+          <w:tab w:val="left" w:pos="2800"/>
+          <w:tab w:val="left" w:pos="3360"/>
+          <w:tab w:val="left" w:pos="3920"/>
+          <w:tab w:val="left" w:pos="4480"/>
+          <w:tab w:val="left" w:pos="5040"/>
+          <w:tab w:val="left" w:pos="5600"/>
+          <w:tab w:val="left" w:pos="6160"/>
+          <w:tab w:val="left" w:pos="6720"/>
+        </w:tabs>
+        <w:autoSpaceDE w:val="0"/>
+        <w:spacing w:after="0" w:line="360" w:lineRule="auto"/>
+        <w:rPr>
+          <w:rFonts w:ascii="Trebuchet MS" w:eastAsia="Times" w:hAnsi="Trebuchet MS" w:cs="Times"/>
+          <w:color w:val="000000"/>
+          <w:sz w:val="20"/>
+          <w:szCs w:val="20"/>
+        </w:rPr>
+      </w:pPr>
+      <w:r>
+        <w:rPr>
+          <w:rFonts w:ascii="Trebuchet MS" w:eastAsia="Times" w:hAnsi="Trebuchet MS" w:cs="Times"/>
+          <w:color w:val="000000"/>
+          <w:sz w:val="20"/>
+          <w:szCs w:val="20"/>
+        </w:rPr>
+        <w:t>T3 – Levantamento de requisitos – 1 semana</w:t>
+      </w:r>
+    </w:p>
+    <w:p>
+      <w:pPr>
+        <w:widowControl w:val="0"/>
+        <w:tabs>
+          <w:tab w:val="left" w:pos="560"/>
+          <w:tab w:val="left" w:pos="1120"/>
+          <w:tab w:val="left" w:pos="1680"/>
+          <w:tab w:val="left" w:pos="2240"/>
+          <w:tab w:val="left" w:pos="2800"/>
+          <w:tab w:val="left" w:pos="3360"/>
+          <w:tab w:val="left" w:pos="3920"/>
+          <w:tab w:val="left" w:pos="4480"/>
+          <w:tab w:val="left" w:pos="5040"/>
+          <w:tab w:val="left" w:pos="5600"/>
+          <w:tab w:val="left" w:pos="6160"/>
+          <w:tab w:val="left" w:pos="6720"/>
+        </w:tabs>
+        <w:autoSpaceDE w:val="0"/>
+        <w:spacing w:after="0" w:line="360" w:lineRule="auto"/>
+        <w:rPr>
+          <w:rFonts w:ascii="Trebuchet MS" w:eastAsia="Times" w:hAnsi="Trebuchet MS" w:cs="Times"/>
+          <w:color w:val="000000"/>
+          <w:sz w:val="20"/>
+          <w:szCs w:val="20"/>
+        </w:rPr>
+      </w:pPr>
+      <w:r>
+        <w:rPr>
+          <w:rFonts w:ascii="Trebuchet MS" w:eastAsia="Times" w:hAnsi="Trebuchet MS" w:cs="Times"/>
+          <w:color w:val="000000"/>
+          <w:sz w:val="20"/>
+          <w:szCs w:val="20"/>
+        </w:rPr>
+        <w:t>T4 –</w:t>
+      </w:r>
+      <w:r>
+        <w:rPr>
+          <w:rFonts w:ascii="Trebuchet MS" w:eastAsia="Times" w:hAnsi="Trebuchet MS" w:cs="Times"/>
+          <w:color w:val="000000"/>
+          <w:sz w:val="20"/>
+          <w:szCs w:val="20"/>
+        </w:rPr>
+        <w:t xml:space="preserve"> </w:t>
+      </w:r>
+      <w:r>
+        <w:rPr>
+          <w:rFonts w:ascii="Trebuchet MS" w:eastAsia="Times" w:hAnsi="Trebuchet MS" w:cs="Times"/>
+          <w:color w:val="000000"/>
+          <w:sz w:val="20"/>
+          <w:szCs w:val="20"/>
+        </w:rPr>
+        <w:t>Casos de Uso – 1 semana</w:t>
+      </w:r>
+    </w:p>
+    <w:p>
+      <w:pPr>
+        <w:widowControl w:val="0"/>
+        <w:tabs>
+          <w:tab w:val="left" w:pos="560"/>
+          <w:tab w:val="left" w:pos="1120"/>
+          <w:tab w:val="left" w:pos="1680"/>
+          <w:tab w:val="left" w:pos="2240"/>
+          <w:tab w:val="left" w:pos="2800"/>
+          <w:tab w:val="left" w:pos="3360"/>
+          <w:tab w:val="left" w:pos="3920"/>
+          <w:tab w:val="left" w:pos="4480"/>
+          <w:tab w:val="left" w:pos="5040"/>
+          <w:tab w:val="left" w:pos="5600"/>
+          <w:tab w:val="left" w:pos="6160"/>
+          <w:tab w:val="left" w:pos="6720"/>
+        </w:tabs>
+        <w:autoSpaceDE w:val="0"/>
+        <w:spacing w:after="0" w:line="360" w:lineRule="auto"/>
+        <w:rPr>
+          <w:rFonts w:ascii="Trebuchet MS" w:eastAsia="Times" w:hAnsi="Trebuchet MS" w:cs="Times"/>
+          <w:color w:val="000000"/>
+          <w:sz w:val="20"/>
+          <w:szCs w:val="20"/>
+        </w:rPr>
+      </w:pPr>
+      <w:r>
+        <w:rPr>
+          <w:rFonts w:ascii="Trebuchet MS" w:eastAsia="Times" w:hAnsi="Trebuchet MS" w:cs="Times"/>
+          <w:color w:val="000000"/>
+          <w:sz w:val="20"/>
+          <w:szCs w:val="20"/>
+        </w:rPr>
+        <w:t>T4 – Análise de dados</w:t>
+      </w:r>
+      <w:r>
+        <w:rPr>
+          <w:rFonts w:ascii="Trebuchet MS" w:eastAsia="Times" w:hAnsi="Trebuchet MS" w:cs="Times"/>
+          <w:color w:val="000000"/>
+          <w:sz w:val="20"/>
+          <w:szCs w:val="20"/>
+        </w:rPr>
+        <w:t xml:space="preserve"> (DER)</w:t>
+      </w:r>
+      <w:r>
+        <w:rPr>
+          <w:rFonts w:ascii="Trebuchet MS" w:eastAsia="Times" w:hAnsi="Trebuchet MS" w:cs="Times"/>
+          <w:color w:val="000000"/>
+          <w:sz w:val="20"/>
+          <w:szCs w:val="20"/>
+        </w:rPr>
+        <w:t xml:space="preserve"> – 1 semana</w:t>
+      </w:r>
+    </w:p>
+    <w:p>
+      <w:pPr>
+        <w:widowControl w:val="0"/>
+        <w:tabs>
+          <w:tab w:val="left" w:pos="560"/>
+          <w:tab w:val="left" w:pos="1120"/>
+          <w:tab w:val="left" w:pos="1680"/>
+          <w:tab w:val="left" w:pos="2240"/>
+          <w:tab w:val="left" w:pos="2800"/>
+          <w:tab w:val="left" w:pos="3360"/>
+          <w:tab w:val="left" w:pos="3920"/>
+          <w:tab w:val="left" w:pos="4480"/>
+          <w:tab w:val="left" w:pos="5040"/>
+          <w:tab w:val="left" w:pos="5600"/>
+          <w:tab w:val="left" w:pos="6160"/>
+          <w:tab w:val="left" w:pos="6720"/>
+        </w:tabs>
+        <w:autoSpaceDE w:val="0"/>
+        <w:spacing w:after="0" w:line="360" w:lineRule="auto"/>
+        <w:rPr>
+          <w:rFonts w:ascii="Trebuchet MS" w:eastAsia="Times" w:hAnsi="Trebuchet MS" w:cs="Times"/>
+          <w:color w:val="000000"/>
+          <w:sz w:val="20"/>
+          <w:szCs w:val="20"/>
+        </w:rPr>
+      </w:pPr>
+      <w:r>
+        <w:rPr>
+          <w:rFonts w:ascii="Trebuchet MS" w:eastAsia="Times" w:hAnsi="Trebuchet MS" w:cs="Times"/>
+          <w:color w:val="000000"/>
+          <w:sz w:val="20"/>
+          <w:szCs w:val="20"/>
+        </w:rPr>
+        <w:t xml:space="preserve">T5 – </w:t>
+      </w:r>
+      <w:proofErr w:type="spellStart"/>
+      <w:r>
+        <w:rPr>
+          <w:rFonts w:ascii="Trebuchet MS" w:eastAsia="Times" w:hAnsi="Trebuchet MS" w:cs="Times"/>
+          <w:color w:val="000000"/>
+          <w:sz w:val="20"/>
+          <w:szCs w:val="20"/>
+        </w:rPr>
+        <w:t>Mockups</w:t>
+      </w:r>
+      <w:proofErr w:type="spellEnd"/>
+      <w:r>
+        <w:rPr>
+          <w:rFonts w:ascii="Trebuchet MS" w:eastAsia="Times" w:hAnsi="Trebuchet MS" w:cs="Times"/>
+          <w:color w:val="000000"/>
+          <w:sz w:val="20"/>
+          <w:szCs w:val="20"/>
+        </w:rPr>
+        <w:t xml:space="preserve"> – 1 semanas</w:t>
+      </w:r>
+    </w:p>
+    <w:p>
+      <w:pPr>
+        <w:widowControl w:val="0"/>
+        <w:tabs>
+          <w:tab w:val="left" w:pos="560"/>
+          <w:tab w:val="left" w:pos="1120"/>
+          <w:tab w:val="left" w:pos="1680"/>
+          <w:tab w:val="left" w:pos="2240"/>
+          <w:tab w:val="left" w:pos="2800"/>
+          <w:tab w:val="left" w:pos="3360"/>
+          <w:tab w:val="left" w:pos="3920"/>
+          <w:tab w:val="left" w:pos="4480"/>
+          <w:tab w:val="left" w:pos="5040"/>
+          <w:tab w:val="left" w:pos="5600"/>
+          <w:tab w:val="left" w:pos="6160"/>
+          <w:tab w:val="left" w:pos="6720"/>
+        </w:tabs>
+        <w:autoSpaceDE w:val="0"/>
+        <w:spacing w:after="0" w:line="360" w:lineRule="auto"/>
+        <w:rPr>
+          <w:rFonts w:ascii="Trebuchet MS" w:hAnsi="Trebuchet MS" w:cs="Helvetica"/>
           <w:b/>
           <w:color w:val="000000"/>
           <w:sz w:val="20"/>
           <w:szCs w:val="20"/>
         </w:rPr>
-        <w:t>T1</w:t>
-      </w:r>
-      <w:r>
-        <w:rPr>
-          <w:rFonts w:ascii="Trebuchet MS" w:hAnsi="Trebuchet MS" w:cs="Helvetica"/>
-          <w:color w:val="000000"/>
-          <w:sz w:val="20"/>
-          <w:szCs w:val="20"/>
-        </w:rPr>
-        <w:t xml:space="preserve"> - Estudo do problema </w:t>
-      </w:r>
-      <w:r>
-        <w:rPr>
-          <w:rFonts w:ascii="Trebuchet MS" w:hAnsi="Trebuchet MS" w:cs="Helvetica"/>
-          <w:color w:val="000000"/>
-          <w:sz w:val="20"/>
-          <w:szCs w:val="20"/>
-        </w:rPr>
-        <w:t>– 2 semanas</w:t>
+      </w:pPr>
+      <w:r>
+        <w:rPr>
+          <w:rFonts w:ascii="Trebuchet MS" w:eastAsia="Times" w:hAnsi="Trebuchet MS" w:cs="Times"/>
+          <w:color w:val="000000"/>
+          <w:sz w:val="20"/>
+          <w:szCs w:val="20"/>
+        </w:rPr>
+        <w:t>T6 – Implementação / desenvolvimento – 9/10 semanas</w:t>
       </w:r>
     </w:p>
     <w:p>
@@ -3937,289 +4278,16 @@
         <w:autoSpaceDE w:val="0"/>
         <w:spacing w:after="0" w:line="360" w:lineRule="auto"/>
         <w:rPr>
-          <w:rFonts w:ascii="Trebuchet MS" w:eastAsia="Times" w:hAnsi="Trebuchet MS" w:cs="Times"/>
-          <w:color w:val="000000"/>
-          <w:sz w:val="20"/>
-          <w:szCs w:val="20"/>
-        </w:rPr>
-      </w:pPr>
-      <w:r>
-        <w:rPr>
-          <w:rFonts w:ascii="Trebuchet MS" w:eastAsia="Times" w:hAnsi="Trebuchet MS" w:cs="Times"/>
-          <w:color w:val="000000"/>
-          <w:sz w:val="20"/>
-          <w:szCs w:val="20"/>
-        </w:rPr>
-        <w:t>T2 – Análise Concorrencial – 1 semana</w:t>
-      </w:r>
-    </w:p>
-    <w:p>
-      <w:pPr>
-        <w:widowControl w:val="0"/>
-        <w:tabs>
-          <w:tab w:val="left" w:pos="560"/>
-          <w:tab w:val="left" w:pos="1120"/>
-          <w:tab w:val="left" w:pos="1680"/>
-          <w:tab w:val="left" w:pos="2240"/>
-          <w:tab w:val="left" w:pos="2800"/>
-          <w:tab w:val="left" w:pos="3360"/>
-          <w:tab w:val="left" w:pos="3920"/>
-          <w:tab w:val="left" w:pos="4480"/>
-          <w:tab w:val="left" w:pos="5040"/>
-          <w:tab w:val="left" w:pos="5600"/>
-          <w:tab w:val="left" w:pos="6160"/>
-          <w:tab w:val="left" w:pos="6720"/>
-        </w:tabs>
-        <w:autoSpaceDE w:val="0"/>
-        <w:spacing w:after="0" w:line="360" w:lineRule="auto"/>
-        <w:rPr>
-          <w:rFonts w:ascii="Trebuchet MS" w:eastAsia="Times" w:hAnsi="Trebuchet MS" w:cs="Times"/>
-          <w:color w:val="000000"/>
-          <w:sz w:val="20"/>
-          <w:szCs w:val="20"/>
-        </w:rPr>
-      </w:pPr>
-      <w:r>
-        <w:rPr>
-          <w:rFonts w:ascii="Trebuchet MS" w:eastAsia="Times" w:hAnsi="Trebuchet MS" w:cs="Times"/>
-          <w:color w:val="000000"/>
-          <w:sz w:val="20"/>
-          <w:szCs w:val="20"/>
-        </w:rPr>
-        <w:t>T3 – Levantamento de requisitos – 1 semana</w:t>
-      </w:r>
-    </w:p>
-    <w:p>
-      <w:pPr>
-        <w:widowControl w:val="0"/>
-        <w:tabs>
-          <w:tab w:val="left" w:pos="560"/>
-          <w:tab w:val="left" w:pos="1120"/>
-          <w:tab w:val="left" w:pos="1680"/>
-          <w:tab w:val="left" w:pos="2240"/>
-          <w:tab w:val="left" w:pos="2800"/>
-          <w:tab w:val="left" w:pos="3360"/>
-          <w:tab w:val="left" w:pos="3920"/>
-          <w:tab w:val="left" w:pos="4480"/>
-          <w:tab w:val="left" w:pos="5040"/>
-          <w:tab w:val="left" w:pos="5600"/>
-          <w:tab w:val="left" w:pos="6160"/>
-          <w:tab w:val="left" w:pos="6720"/>
-        </w:tabs>
-        <w:autoSpaceDE w:val="0"/>
-        <w:spacing w:after="0" w:line="360" w:lineRule="auto"/>
-        <w:rPr>
-          <w:rFonts w:ascii="Trebuchet MS" w:eastAsia="Times" w:hAnsi="Trebuchet MS" w:cs="Times"/>
-          <w:color w:val="000000"/>
-          <w:sz w:val="20"/>
-          <w:szCs w:val="20"/>
-        </w:rPr>
-      </w:pPr>
-      <w:r>
-        <w:rPr>
-          <w:rFonts w:ascii="Trebuchet MS" w:eastAsia="Times" w:hAnsi="Trebuchet MS" w:cs="Times"/>
-          <w:color w:val="000000"/>
-          <w:sz w:val="20"/>
-          <w:szCs w:val="20"/>
-        </w:rPr>
-        <w:t>T4 –</w:t>
-      </w:r>
-      <w:r>
-        <w:rPr>
-          <w:rFonts w:ascii="Trebuchet MS" w:eastAsia="Times" w:hAnsi="Trebuchet MS" w:cs="Times"/>
-          <w:color w:val="000000"/>
-          <w:sz w:val="20"/>
-          <w:szCs w:val="20"/>
-        </w:rPr>
-        <w:t xml:space="preserve"> </w:t>
-      </w:r>
-      <w:r>
-        <w:rPr>
-          <w:rFonts w:ascii="Trebuchet MS" w:eastAsia="Times" w:hAnsi="Trebuchet MS" w:cs="Times"/>
-          <w:color w:val="000000"/>
-          <w:sz w:val="20"/>
-          <w:szCs w:val="20"/>
-        </w:rPr>
-        <w:t>Casos de Uso – 1 semana</w:t>
-      </w:r>
-    </w:p>
-    <w:p>
-      <w:pPr>
-        <w:widowControl w:val="0"/>
-        <w:tabs>
-          <w:tab w:val="left" w:pos="560"/>
-          <w:tab w:val="left" w:pos="1120"/>
-          <w:tab w:val="left" w:pos="1680"/>
-          <w:tab w:val="left" w:pos="2240"/>
-          <w:tab w:val="left" w:pos="2800"/>
-          <w:tab w:val="left" w:pos="3360"/>
-          <w:tab w:val="left" w:pos="3920"/>
-          <w:tab w:val="left" w:pos="4480"/>
-          <w:tab w:val="left" w:pos="5040"/>
-          <w:tab w:val="left" w:pos="5600"/>
-          <w:tab w:val="left" w:pos="6160"/>
-          <w:tab w:val="left" w:pos="6720"/>
-        </w:tabs>
-        <w:autoSpaceDE w:val="0"/>
-        <w:spacing w:after="0" w:line="360" w:lineRule="auto"/>
-        <w:rPr>
-          <w:rFonts w:ascii="Trebuchet MS" w:eastAsia="Times" w:hAnsi="Trebuchet MS" w:cs="Times"/>
-          <w:color w:val="000000"/>
-          <w:sz w:val="20"/>
-          <w:szCs w:val="20"/>
-        </w:rPr>
-      </w:pPr>
-      <w:r>
-        <w:rPr>
-          <w:rFonts w:ascii="Trebuchet MS" w:eastAsia="Times" w:hAnsi="Trebuchet MS" w:cs="Times"/>
-          <w:color w:val="000000"/>
-          <w:sz w:val="20"/>
-          <w:szCs w:val="20"/>
-        </w:rPr>
-        <w:t>T4 – Análise de dados</w:t>
-      </w:r>
-      <w:r>
-        <w:rPr>
-          <w:rFonts w:ascii="Trebuchet MS" w:eastAsia="Times" w:hAnsi="Trebuchet MS" w:cs="Times"/>
-          <w:color w:val="000000"/>
-          <w:sz w:val="20"/>
-          <w:szCs w:val="20"/>
-        </w:rPr>
-        <w:t xml:space="preserve"> (DER)</w:t>
-      </w:r>
-      <w:r>
-        <w:rPr>
-          <w:rFonts w:ascii="Trebuchet MS" w:eastAsia="Times" w:hAnsi="Trebuchet MS" w:cs="Times"/>
-          <w:color w:val="000000"/>
-          <w:sz w:val="20"/>
-          <w:szCs w:val="20"/>
-        </w:rPr>
-        <w:t xml:space="preserve"> – 1 semana</w:t>
-      </w:r>
-    </w:p>
-    <w:p>
-      <w:pPr>
-        <w:widowControl w:val="0"/>
-        <w:tabs>
-          <w:tab w:val="left" w:pos="560"/>
-          <w:tab w:val="left" w:pos="1120"/>
-          <w:tab w:val="left" w:pos="1680"/>
-          <w:tab w:val="left" w:pos="2240"/>
-          <w:tab w:val="left" w:pos="2800"/>
-          <w:tab w:val="left" w:pos="3360"/>
-          <w:tab w:val="left" w:pos="3920"/>
-          <w:tab w:val="left" w:pos="4480"/>
-          <w:tab w:val="left" w:pos="5040"/>
-          <w:tab w:val="left" w:pos="5600"/>
-          <w:tab w:val="left" w:pos="6160"/>
-          <w:tab w:val="left" w:pos="6720"/>
-        </w:tabs>
-        <w:autoSpaceDE w:val="0"/>
-        <w:spacing w:after="0" w:line="360" w:lineRule="auto"/>
-        <w:rPr>
-          <w:rFonts w:ascii="Trebuchet MS" w:eastAsia="Times" w:hAnsi="Trebuchet MS" w:cs="Times"/>
-          <w:color w:val="000000"/>
-          <w:sz w:val="20"/>
-          <w:szCs w:val="20"/>
-        </w:rPr>
-      </w:pPr>
-      <w:r>
-        <w:rPr>
-          <w:rFonts w:ascii="Trebuchet MS" w:eastAsia="Times" w:hAnsi="Trebuchet MS" w:cs="Times"/>
-          <w:color w:val="000000"/>
-          <w:sz w:val="20"/>
-          <w:szCs w:val="20"/>
-        </w:rPr>
-        <w:t xml:space="preserve">T5 – </w:t>
-      </w:r>
-      <w:proofErr w:type="spellStart"/>
-      <w:r>
-        <w:rPr>
-          <w:rFonts w:ascii="Trebuchet MS" w:eastAsia="Times" w:hAnsi="Trebuchet MS" w:cs="Times"/>
-          <w:color w:val="000000"/>
-          <w:sz w:val="20"/>
-          <w:szCs w:val="20"/>
-        </w:rPr>
-        <w:t>Mockups</w:t>
-      </w:r>
-      <w:proofErr w:type="spellEnd"/>
-      <w:r>
-        <w:rPr>
-          <w:rFonts w:ascii="Trebuchet MS" w:eastAsia="Times" w:hAnsi="Trebuchet MS" w:cs="Times"/>
-          <w:color w:val="000000"/>
-          <w:sz w:val="20"/>
-          <w:szCs w:val="20"/>
-        </w:rPr>
-        <w:t xml:space="preserve"> – 1 semanas</w:t>
-      </w:r>
-    </w:p>
-    <w:p>
-      <w:pPr>
-        <w:widowControl w:val="0"/>
-        <w:tabs>
-          <w:tab w:val="left" w:pos="560"/>
-          <w:tab w:val="left" w:pos="1120"/>
-          <w:tab w:val="left" w:pos="1680"/>
-          <w:tab w:val="left" w:pos="2240"/>
-          <w:tab w:val="left" w:pos="2800"/>
-          <w:tab w:val="left" w:pos="3360"/>
-          <w:tab w:val="left" w:pos="3920"/>
-          <w:tab w:val="left" w:pos="4480"/>
-          <w:tab w:val="left" w:pos="5040"/>
-          <w:tab w:val="left" w:pos="5600"/>
-          <w:tab w:val="left" w:pos="6160"/>
-          <w:tab w:val="left" w:pos="6720"/>
-        </w:tabs>
-        <w:autoSpaceDE w:val="0"/>
-        <w:spacing w:after="0" w:line="360" w:lineRule="auto"/>
-        <w:rPr>
-          <w:rFonts w:ascii="Trebuchet MS" w:hAnsi="Trebuchet MS" w:cs="Helvetica"/>
-          <w:b/>
-          <w:color w:val="000000"/>
-          <w:sz w:val="20"/>
-          <w:szCs w:val="20"/>
-        </w:rPr>
-      </w:pPr>
-      <w:r>
-        <w:rPr>
-          <w:rFonts w:ascii="Trebuchet MS" w:eastAsia="Times" w:hAnsi="Trebuchet MS" w:cs="Times"/>
-          <w:color w:val="000000"/>
-          <w:sz w:val="20"/>
-          <w:szCs w:val="20"/>
-        </w:rPr>
-        <w:t>T6 – Implementação / desenvolvimento – 9/10 semanas</w:t>
-      </w:r>
-    </w:p>
-    <w:p>
-      <w:pPr>
-        <w:widowControl w:val="0"/>
-        <w:tabs>
-          <w:tab w:val="left" w:pos="560"/>
-          <w:tab w:val="left" w:pos="1120"/>
-          <w:tab w:val="left" w:pos="1680"/>
-          <w:tab w:val="left" w:pos="2240"/>
-          <w:tab w:val="left" w:pos="2800"/>
-          <w:tab w:val="left" w:pos="3360"/>
-          <w:tab w:val="left" w:pos="3920"/>
-          <w:tab w:val="left" w:pos="4480"/>
-          <w:tab w:val="left" w:pos="5040"/>
-          <w:tab w:val="left" w:pos="5600"/>
-          <w:tab w:val="left" w:pos="6160"/>
-          <w:tab w:val="left" w:pos="6720"/>
-        </w:tabs>
-        <w:autoSpaceDE w:val="0"/>
-        <w:spacing w:after="0" w:line="360" w:lineRule="auto"/>
-        <w:rPr>
-          <w:rFonts w:ascii="Trebuchet MS" w:hAnsi="Trebuchet MS" w:cs="Helvetica"/>
-          <w:color w:val="000000"/>
-          <w:sz w:val="20"/>
-          <w:szCs w:val="20"/>
-        </w:rPr>
-      </w:pPr>
-      <w:r>
-        <w:rPr>
-          <w:rFonts w:ascii="Trebuchet MS" w:hAnsi="Trebuchet MS" w:cs="Helvetica"/>
-          <w:b/>
+          <w:rFonts w:ascii="Trebuchet MS" w:hAnsi="Trebuchet MS" w:cs="Helvetica"/>
+          <w:color w:val="000000"/>
+          <w:sz w:val="20"/>
+          <w:szCs w:val="20"/>
+        </w:rPr>
+      </w:pPr>
+      <w:r>
+        <w:rPr>
+          <w:rFonts w:ascii="Trebuchet MS" w:hAnsi="Trebuchet MS" w:cs="Helvetica"/>
+          <w:bCs/>
           <w:color w:val="000000"/>
           <w:sz w:val="20"/>
           <w:szCs w:val="20"/>
@@ -4363,47 +4431,37 @@
           <w:szCs w:val="20"/>
         </w:rPr>
       </w:pPr>
+      <w:proofErr w:type="spellStart"/>
       <w:r>
         <w:rPr>
           <w:rFonts w:ascii="Trebuchet MS" w:hAnsi="Trebuchet MS"/>
           <w:sz w:val="20"/>
           <w:szCs w:val="20"/>
         </w:rPr>
-        <w:t xml:space="preserve">API do </w:t>
-      </w:r>
-      <w:proofErr w:type="spellStart"/>
+        <w:t>Bandmix</w:t>
+      </w:r>
+      <w:proofErr w:type="spellEnd"/>
       <w:r>
         <w:rPr>
           <w:rFonts w:ascii="Trebuchet MS" w:hAnsi="Trebuchet MS"/>
           <w:sz w:val="20"/>
           <w:szCs w:val="20"/>
         </w:rPr>
-        <w:t>Spotify</w:t>
-      </w:r>
-      <w:proofErr w:type="spellEnd"/>
-      <w:r>
-        <w:rPr>
-          <w:rFonts w:ascii="Trebuchet MS" w:hAnsi="Trebuchet MS"/>
-          <w:sz w:val="20"/>
-          <w:szCs w:val="20"/>
-        </w:rPr>
-        <w:t xml:space="preserve"> - </w:t>
+        <w:t xml:space="preserve">: </w:t>
       </w:r>
       <w:hyperlink r:id="rId9" w:history="1">
         <w:r>
           <w:rPr>
             <w:rStyle w:val="Hiperligao"/>
-            <w:rFonts w:ascii="Trebuchet MS" w:hAnsi="Trebuchet MS"/>
-            <w:sz w:val="20"/>
-            <w:szCs w:val="20"/>
           </w:rPr>
-          <w:t>https://developer.spotify.com/documentation/web-api/</w:t>
+          <w:t>https://www.bandmix.com/</w:t>
         </w:r>
       </w:hyperlink>
     </w:p>
     <w:p>
       <w:pPr>
         <w:rPr>
+          <w:rStyle w:val="Hiperligao"/>
           <w:rFonts w:ascii="Trebuchet MS" w:hAnsi="Trebuchet MS"/>
           <w:sz w:val="20"/>
           <w:szCs w:val="20"/>
@@ -4416,7 +4474,7 @@
           <w:sz w:val="20"/>
           <w:szCs w:val="20"/>
         </w:rPr>
-        <w:t>Reviews</w:t>
+        <w:t>Join</w:t>
       </w:r>
       <w:proofErr w:type="spellEnd"/>
       <w:r>
@@ -4425,7 +4483,7 @@
           <w:sz w:val="20"/>
           <w:szCs w:val="20"/>
         </w:rPr>
-        <w:t xml:space="preserve"> do </w:t>
+        <w:t>-A-</w:t>
       </w:r>
       <w:proofErr w:type="spellStart"/>
       <w:r>
@@ -4434,7 +4492,7 @@
           <w:sz w:val="20"/>
           <w:szCs w:val="20"/>
         </w:rPr>
-        <w:t>Tinder</w:t>
+        <w:t>Band</w:t>
       </w:r>
       <w:proofErr w:type="spellEnd"/>
       <w:r>
@@ -4443,76 +4501,18 @@
           <w:sz w:val="20"/>
           <w:szCs w:val="20"/>
         </w:rPr>
-        <w:t xml:space="preserve"> - </w:t>
+        <w:t xml:space="preserve">: </w:t>
       </w:r>
       <w:hyperlink r:id="rId10" w:history="1">
         <w:r>
           <w:rPr>
             <w:rStyle w:val="Hiperligao"/>
-            <w:rFonts w:ascii="Trebuchet MS" w:hAnsi="Trebuchet MS"/>
-            <w:sz w:val="20"/>
-            <w:szCs w:val="20"/>
           </w:rPr>
-          <w:t>https://www.luvze.com/tinder-review/</w:t>
+          <w:t>https://www.join-a-band.com/</w:t>
         </w:r>
       </w:hyperlink>
-    </w:p>
-    <w:p>
-      <w:pPr>
-        <w:rPr>
-          <w:rStyle w:val="Hiperligao"/>
-          <w:rFonts w:ascii="Trebuchet MS" w:hAnsi="Trebuchet MS"/>
-          <w:sz w:val="20"/>
-          <w:szCs w:val="20"/>
-        </w:rPr>
-      </w:pPr>
-      <w:proofErr w:type="spellStart"/>
-      <w:r>
-        <w:rPr>
-          <w:rFonts w:ascii="Trebuchet MS" w:hAnsi="Trebuchet MS"/>
-          <w:sz w:val="20"/>
-          <w:szCs w:val="20"/>
-        </w:rPr>
-        <w:t>Reviews</w:t>
-      </w:r>
-      <w:proofErr w:type="spellEnd"/>
-      <w:r>
-        <w:rPr>
-          <w:rFonts w:ascii="Trebuchet MS" w:hAnsi="Trebuchet MS"/>
-          <w:sz w:val="20"/>
-          <w:szCs w:val="20"/>
-        </w:rPr>
-        <w:t xml:space="preserve"> do </w:t>
-      </w:r>
-      <w:proofErr w:type="spellStart"/>
-      <w:r>
-        <w:rPr>
-          <w:rFonts w:ascii="Trebuchet MS" w:hAnsi="Trebuchet MS"/>
-          <w:sz w:val="20"/>
-          <w:szCs w:val="20"/>
-        </w:rPr>
-        <w:t>Badoo</w:t>
-      </w:r>
-      <w:proofErr w:type="spellEnd"/>
-      <w:r>
-        <w:rPr>
-          <w:rFonts w:ascii="Trebuchet MS" w:hAnsi="Trebuchet MS"/>
-          <w:sz w:val="20"/>
-          <w:szCs w:val="20"/>
-        </w:rPr>
-        <w:t xml:space="preserve"> - </w:t>
-      </w:r>
-      <w:hyperlink r:id="rId11" w:history="1">
-        <w:r>
-          <w:rPr>
-            <w:rStyle w:val="Hiperligao"/>
-            <w:rFonts w:ascii="Trebuchet MS" w:hAnsi="Trebuchet MS"/>
-            <w:sz w:val="20"/>
-            <w:szCs w:val="20"/>
-          </w:rPr>
-          <w:t>https://www.luvze.com/badoo-review/</w:t>
-        </w:r>
-      </w:hyperlink>
+      <w:bookmarkStart w:id="0" w:name="_GoBack"/>
+      <w:bookmarkEnd w:id="0"/>
     </w:p>
     <w:p>
       <w:pPr>
@@ -4607,12 +4607,6 @@
         <w:gridCol w:w="1699"/>
       </w:tblGrid>
       <w:tr>
-        <w:tblPrEx>
-          <w:tblCellMar>
-            <w:top w:w="0" w:type="dxa"/>
-            <w:bottom w:w="0" w:type="dxa"/>
-          </w:tblCellMar>
-        </w:tblPrEx>
         <w:trPr>
           <w:trHeight w:val="254"/>
         </w:trPr>
@@ -4772,12 +4766,6 @@
         </w:tc>
       </w:tr>
       <w:tr>
-        <w:tblPrEx>
-          <w:tblCellMar>
-            <w:top w:w="0" w:type="dxa"/>
-            <w:bottom w:w="0" w:type="dxa"/>
-          </w:tblCellMar>
-        </w:tblPrEx>
         <w:trPr>
           <w:trHeight w:val="231"/>
         </w:trPr>
@@ -4889,12 +4877,6 @@
         </w:tc>
       </w:tr>
       <w:tr>
-        <w:tblPrEx>
-          <w:tblCellMar>
-            <w:top w:w="0" w:type="dxa"/>
-            <w:bottom w:w="0" w:type="dxa"/>
-          </w:tblCellMar>
-        </w:tblPrEx>
         <w:trPr>
           <w:trHeight w:val="231"/>
         </w:trPr>
@@ -5006,12 +4988,6 @@
         </w:tc>
       </w:tr>
       <w:tr>
-        <w:tblPrEx>
-          <w:tblCellMar>
-            <w:top w:w="0" w:type="dxa"/>
-            <w:bottom w:w="0" w:type="dxa"/>
-          </w:tblCellMar>
-        </w:tblPrEx>
         <w:trPr>
           <w:trHeight w:val="217"/>
         </w:trPr>
@@ -5129,12 +5105,6 @@
         </w:tc>
       </w:tr>
       <w:tr>
-        <w:tblPrEx>
-          <w:tblCellMar>
-            <w:top w:w="0" w:type="dxa"/>
-            <w:bottom w:w="0" w:type="dxa"/>
-          </w:tblCellMar>
-        </w:tblPrEx>
         <w:trPr>
           <w:trHeight w:val="217"/>
         </w:trPr>
@@ -5249,12 +5219,6 @@
         </w:tc>
       </w:tr>
       <w:tr>
-        <w:tblPrEx>
-          <w:tblCellMar>
-            <w:top w:w="0" w:type="dxa"/>
-            <w:bottom w:w="0" w:type="dxa"/>
-          </w:tblCellMar>
-        </w:tblPrEx>
         <w:trPr>
           <w:trHeight w:val="163"/>
         </w:trPr>
@@ -5363,12 +5327,6 @@
         </w:tc>
       </w:tr>
       <w:tr>
-        <w:tblPrEx>
-          <w:tblCellMar>
-            <w:top w:w="0" w:type="dxa"/>
-            <w:bottom w:w="0" w:type="dxa"/>
-          </w:tblCellMar>
-        </w:tblPrEx>
         <w:trPr>
           <w:trHeight w:val="217"/>
         </w:trPr>
@@ -5480,12 +5438,6 @@
         </w:tc>
       </w:tr>
       <w:tr>
-        <w:tblPrEx>
-          <w:tblCellMar>
-            <w:top w:w="0" w:type="dxa"/>
-            <w:bottom w:w="0" w:type="dxa"/>
-          </w:tblCellMar>
-        </w:tblPrEx>
         <w:trPr>
           <w:trHeight w:val="185"/>
         </w:trPr>
@@ -5597,12 +5549,6 @@
         </w:tc>
       </w:tr>
       <w:tr>
-        <w:tblPrEx>
-          <w:tblCellMar>
-            <w:top w:w="0" w:type="dxa"/>
-            <w:bottom w:w="0" w:type="dxa"/>
-          </w:tblCellMar>
-        </w:tblPrEx>
         <w:trPr>
           <w:trHeight w:val="81"/>
         </w:trPr>
@@ -5711,12 +5657,6 @@
         </w:tc>
       </w:tr>
       <w:tr>
-        <w:tblPrEx>
-          <w:tblCellMar>
-            <w:top w:w="0" w:type="dxa"/>
-            <w:bottom w:w="0" w:type="dxa"/>
-          </w:tblCellMar>
-        </w:tblPrEx>
         <w:trPr>
           <w:trHeight w:val="59"/>
         </w:trPr>
@@ -5828,12 +5768,6 @@
         </w:tc>
       </w:tr>
       <w:tr>
-        <w:tblPrEx>
-          <w:tblCellMar>
-            <w:top w:w="0" w:type="dxa"/>
-            <w:bottom w:w="0" w:type="dxa"/>
-          </w:tblCellMar>
-        </w:tblPrEx>
         <w:trPr>
           <w:trHeight w:val="59"/>
         </w:trPr>
@@ -5945,12 +5879,6 @@
         </w:tc>
       </w:tr>
       <w:tr>
-        <w:tblPrEx>
-          <w:tblCellMar>
-            <w:top w:w="0" w:type="dxa"/>
-            <w:bottom w:w="0" w:type="dxa"/>
-          </w:tblCellMar>
-        </w:tblPrEx>
         <w:trPr>
           <w:trHeight w:val="59"/>
         </w:trPr>
@@ -6065,12 +5993,6 @@
         </w:tc>
       </w:tr>
       <w:tr>
-        <w:tblPrEx>
-          <w:tblCellMar>
-            <w:top w:w="0" w:type="dxa"/>
-            <w:bottom w:w="0" w:type="dxa"/>
-          </w:tblCellMar>
-        </w:tblPrEx>
         <w:trPr>
           <w:trHeight w:val="59"/>
         </w:trPr>
@@ -6188,12 +6110,6 @@
         </w:tc>
       </w:tr>
       <w:tr>
-        <w:tblPrEx>
-          <w:tblCellMar>
-            <w:top w:w="0" w:type="dxa"/>
-            <w:bottom w:w="0" w:type="dxa"/>
-          </w:tblCellMar>
-        </w:tblPrEx>
         <w:trPr>
           <w:trHeight w:val="59"/>
         </w:trPr>
@@ -6308,12 +6224,6 @@
         </w:tc>
       </w:tr>
       <w:tr>
-        <w:tblPrEx>
-          <w:tblCellMar>
-            <w:top w:w="0" w:type="dxa"/>
-            <w:bottom w:w="0" w:type="dxa"/>
-          </w:tblCellMar>
-        </w:tblPrEx>
         <w:trPr>
           <w:trHeight w:val="59"/>
         </w:trPr>
@@ -6428,12 +6338,6 @@
         </w:tc>
       </w:tr>
       <w:tr>
-        <w:tblPrEx>
-          <w:tblCellMar>
-            <w:top w:w="0" w:type="dxa"/>
-            <w:bottom w:w="0" w:type="dxa"/>
-          </w:tblCellMar>
-        </w:tblPrEx>
         <w:trPr>
           <w:trHeight w:val="59"/>
         </w:trPr>
@@ -6553,8 +6457,6 @@
           <w:szCs w:val="20"/>
         </w:rPr>
       </w:pPr>
-      <w:bookmarkStart w:id="0" w:name="_GoBack"/>
-      <w:bookmarkEnd w:id="0"/>
     </w:p>
     <w:p>
       <w:pPr>
@@ -6566,7 +6468,7 @@
       </w:pPr>
     </w:p>
     <w:sectPr>
-      <w:footerReference w:type="default" r:id="rId12"/>
+      <w:footerReference w:type="default" r:id="rId11"/>
       <w:pgSz w:w="11906" w:h="16838"/>
       <w:pgMar w:top="709" w:right="2550" w:bottom="1701" w:left="2410" w:header="720" w:footer="1436" w:gutter="0"/>
       <w:cols w:space="720"/>

</xml_diff>